<commit_message>
Ajuste do CRUD (Função excluir)
</commit_message>
<xml_diff>
--- a/Documentos/Manual Técnico - Banco de Dados.docx
+++ b/Documentos/Manual Técnico - Banco de Dados.docx
@@ -1,6 +1,6 @@
 
 <file path=word/document.xml><?xml version="1.0" encoding="utf-8"?>
-<w:document xmlns:wpc="http://schemas.microsoft.com/office/word/2010/wordprocessingCanvas" xmlns:mc="http://schemas.openxmlformats.org/markup-compatibility/2006" xmlns:o="urn:schemas-microsoft-com:office:office" xmlns:r="http://schemas.openxmlformats.org/officeDocument/2006/relationships" xmlns:m="http://schemas.openxmlformats.org/officeDocument/2006/math" xmlns:v="urn:schemas-microsoft-com:vml" xmlns:wp14="http://schemas.microsoft.com/office/word/2010/wordprocessingDrawing" xmlns:wp="http://schemas.openxmlformats.org/drawingml/2006/wordprocessingDrawing" xmlns:w10="urn:schemas-microsoft-com:office:word" xmlns:w="http://schemas.openxmlformats.org/wordprocessingml/2006/main" xmlns:w14="http://schemas.microsoft.com/office/word/2010/wordml" xmlns:wpg="http://schemas.microsoft.com/office/word/2010/wordprocessingGroup" xmlns:wpi="http://schemas.microsoft.com/office/word/2010/wordprocessingInk" xmlns:wne="http://schemas.microsoft.com/office/word/2006/wordml" xmlns:wps="http://schemas.microsoft.com/office/word/2010/wordprocessingShape" mc:Ignorable="w14 wp14">
+<w:document xmlns:ve="http://schemas.openxmlformats.org/markup-compatibility/2006" xmlns:o="urn:schemas-microsoft-com:office:office" xmlns:r="http://schemas.openxmlformats.org/officeDocument/2006/relationships" xmlns:m="http://schemas.openxmlformats.org/officeDocument/2006/math" xmlns:v="urn:schemas-microsoft-com:vml" xmlns:wp="http://schemas.openxmlformats.org/drawingml/2006/wordprocessingDrawing" xmlns:w10="urn:schemas-microsoft-com:office:word" xmlns:w="http://schemas.openxmlformats.org/wordprocessingml/2006/main" xmlns:wne="http://schemas.microsoft.com/office/word/2006/wordml">
   <w:body>
     <w:p>
       <w:pPr>
@@ -198,7 +198,7 @@
           <w:lang w:eastAsia="pt-BR"/>
         </w:rPr>
         <w:drawing>
-          <wp:inline distT="0" distB="0" distL="0" distR="0" wp14:anchorId="1BE3B23A" wp14:editId="093921BB">
+          <wp:inline distT="0" distB="0" distL="0" distR="0">
             <wp:extent cx="3721447" cy="1981200"/>
             <wp:effectExtent l="0" t="0" r="0" b="0"/>
             <wp:docPr id="6" name="Picture 6"/>
@@ -213,10 +213,10 @@
                     <pic:cNvPicPr/>
                   </pic:nvPicPr>
                   <pic:blipFill>
-                    <a:blip r:embed="rId7">
+                    <a:blip r:embed="rId6" cstate="print">
                       <a:extLst>
                         <a:ext uri="{28A0092B-C50C-407E-A947-70E740481C1C}">
-                          <a14:useLocalDpi xmlns:a14="http://schemas.microsoft.com/office/drawing/2010/main" val="0"/>
+                          <a14:useLocalDpi xmlns:a14="http://schemas.microsoft.com/office/drawing/2010/main" xmlns:wps="http://schemas.microsoft.com/office/word/2010/wordprocessingShape" xmlns:wpi="http://schemas.microsoft.com/office/word/2010/wordprocessingInk" xmlns:wpg="http://schemas.microsoft.com/office/word/2010/wordprocessingGroup" xmlns:w14="http://schemas.microsoft.com/office/word/2010/wordml" xmlns:w="http://schemas.openxmlformats.org/wordprocessingml/2006/main" xmlns:w10="urn:schemas-microsoft-com:office:word" xmlns:wp14="http://schemas.microsoft.com/office/word/2010/wordprocessingDrawing" xmlns:v="urn:schemas-microsoft-com:vml" xmlns:o="urn:schemas-microsoft-com:office:office" xmlns:mc="http://schemas.openxmlformats.org/markup-compatibility/2006" xmlns:wpc="http://schemas.microsoft.com/office/word/2010/wordprocessingCanvas" xmlns="" val="0"/>
                         </a:ext>
                       </a:extLst>
                     </a:blip>
@@ -311,7 +311,7 @@
       <w:sdtContent>
         <w:p>
           <w:pPr>
-            <w:pStyle w:val="TOCHeading"/>
+            <w:pStyle w:val="CabealhodoSumrio"/>
             <w:rPr>
               <w:lang w:val="pt-BR"/>
             </w:rPr>
@@ -325,7 +325,7 @@
         </w:p>
         <w:p>
           <w:pPr>
-            <w:pStyle w:val="TOC1"/>
+            <w:pStyle w:val="Sumrio1"/>
             <w:tabs>
               <w:tab w:val="right" w:leader="dot" w:pos="8494"/>
             </w:tabs>
@@ -404,7 +404,7 @@
         </w:p>
         <w:p>
           <w:pPr>
-            <w:pStyle w:val="TOC2"/>
+            <w:pStyle w:val="Sumrio2"/>
             <w:tabs>
               <w:tab w:val="right" w:leader="dot" w:pos="8494"/>
             </w:tabs>
@@ -474,7 +474,7 @@
         </w:p>
         <w:p>
           <w:pPr>
-            <w:pStyle w:val="TOC2"/>
+            <w:pStyle w:val="Sumrio2"/>
             <w:tabs>
               <w:tab w:val="right" w:leader="dot" w:pos="8494"/>
             </w:tabs>
@@ -544,7 +544,7 @@
         </w:p>
         <w:p>
           <w:pPr>
-            <w:pStyle w:val="TOC3"/>
+            <w:pStyle w:val="Sumrio3"/>
             <w:tabs>
               <w:tab w:val="right" w:leader="dot" w:pos="8494"/>
             </w:tabs>
@@ -614,7 +614,7 @@
         </w:p>
         <w:p>
           <w:pPr>
-            <w:pStyle w:val="TOC3"/>
+            <w:pStyle w:val="Sumrio3"/>
             <w:tabs>
               <w:tab w:val="right" w:leader="dot" w:pos="8494"/>
             </w:tabs>
@@ -684,7 +684,7 @@
         </w:p>
         <w:p>
           <w:pPr>
-            <w:pStyle w:val="TOC3"/>
+            <w:pStyle w:val="Sumrio3"/>
             <w:tabs>
               <w:tab w:val="right" w:leader="dot" w:pos="8494"/>
             </w:tabs>
@@ -754,7 +754,7 @@
         </w:p>
         <w:p>
           <w:pPr>
-            <w:pStyle w:val="TOC3"/>
+            <w:pStyle w:val="Sumrio3"/>
             <w:tabs>
               <w:tab w:val="right" w:leader="dot" w:pos="8494"/>
             </w:tabs>
@@ -824,7 +824,7 @@
         </w:p>
         <w:p>
           <w:pPr>
-            <w:pStyle w:val="TOC3"/>
+            <w:pStyle w:val="Sumrio3"/>
             <w:tabs>
               <w:tab w:val="right" w:leader="dot" w:pos="8494"/>
             </w:tabs>
@@ -894,7 +894,7 @@
         </w:p>
         <w:p>
           <w:pPr>
-            <w:pStyle w:val="TOC3"/>
+            <w:pStyle w:val="Sumrio3"/>
             <w:tabs>
               <w:tab w:val="right" w:leader="dot" w:pos="8494"/>
             </w:tabs>
@@ -964,7 +964,7 @@
         </w:p>
         <w:p>
           <w:pPr>
-            <w:pStyle w:val="TOC3"/>
+            <w:pStyle w:val="Sumrio3"/>
             <w:tabs>
               <w:tab w:val="right" w:leader="dot" w:pos="8494"/>
             </w:tabs>
@@ -1034,7 +1034,7 @@
         </w:p>
         <w:p>
           <w:pPr>
-            <w:pStyle w:val="TOC3"/>
+            <w:pStyle w:val="Sumrio3"/>
             <w:tabs>
               <w:tab w:val="right" w:leader="dot" w:pos="8494"/>
             </w:tabs>
@@ -1104,7 +1104,7 @@
         </w:p>
         <w:p>
           <w:pPr>
-            <w:pStyle w:val="TOC3"/>
+            <w:pStyle w:val="Sumrio3"/>
             <w:tabs>
               <w:tab w:val="right" w:leader="dot" w:pos="8494"/>
             </w:tabs>
@@ -1174,7 +1174,7 @@
         </w:p>
         <w:p>
           <w:pPr>
-            <w:pStyle w:val="TOC3"/>
+            <w:pStyle w:val="Sumrio3"/>
             <w:tabs>
               <w:tab w:val="right" w:leader="dot" w:pos="8494"/>
             </w:tabs>
@@ -1244,7 +1244,7 @@
         </w:p>
         <w:p>
           <w:pPr>
-            <w:pStyle w:val="TOC3"/>
+            <w:pStyle w:val="Sumrio3"/>
             <w:tabs>
               <w:tab w:val="right" w:leader="dot" w:pos="8494"/>
             </w:tabs>
@@ -1314,7 +1314,7 @@
         </w:p>
         <w:p>
           <w:pPr>
-            <w:pStyle w:val="TOC3"/>
+            <w:pStyle w:val="Sumrio3"/>
             <w:tabs>
               <w:tab w:val="right" w:leader="dot" w:pos="8494"/>
             </w:tabs>
@@ -1384,7 +1384,7 @@
         </w:p>
         <w:p>
           <w:pPr>
-            <w:pStyle w:val="TOC3"/>
+            <w:pStyle w:val="Sumrio3"/>
             <w:tabs>
               <w:tab w:val="right" w:leader="dot" w:pos="8494"/>
             </w:tabs>
@@ -1454,7 +1454,7 @@
         </w:p>
         <w:p>
           <w:pPr>
-            <w:pStyle w:val="TOC1"/>
+            <w:pStyle w:val="Sumrio1"/>
             <w:tabs>
               <w:tab w:val="right" w:leader="dot" w:pos="8494"/>
             </w:tabs>
@@ -1524,7 +1524,7 @@
         </w:p>
         <w:p>
           <w:pPr>
-            <w:pStyle w:val="TOC2"/>
+            <w:pStyle w:val="Sumrio2"/>
             <w:tabs>
               <w:tab w:val="right" w:leader="dot" w:pos="8494"/>
             </w:tabs>
@@ -1594,7 +1594,7 @@
         </w:p>
         <w:p>
           <w:pPr>
-            <w:pStyle w:val="TOC2"/>
+            <w:pStyle w:val="Sumrio2"/>
             <w:tabs>
               <w:tab w:val="right" w:leader="dot" w:pos="8494"/>
             </w:tabs>
@@ -1664,7 +1664,7 @@
         </w:p>
         <w:p>
           <w:pPr>
-            <w:pStyle w:val="TOC2"/>
+            <w:pStyle w:val="Sumrio2"/>
             <w:tabs>
               <w:tab w:val="right" w:leader="dot" w:pos="8494"/>
             </w:tabs>
@@ -1734,7 +1734,7 @@
         </w:p>
         <w:p>
           <w:pPr>
-            <w:pStyle w:val="TOC3"/>
+            <w:pStyle w:val="Sumrio3"/>
             <w:tabs>
               <w:tab w:val="right" w:leader="dot" w:pos="8494"/>
             </w:tabs>
@@ -1804,10 +1804,7 @@
         </w:p>
         <w:p>
           <w:pPr>
-            <w:pStyle w:val="TOC3"/>
-            <w:tabs>
-              <w:tab w:val="right" w:leader="dot" w:pos="8494"/>
-            </w:tabs>
+            <w:pStyle w:val="Sumrio3"/>
             <w:rPr>
               <w:rFonts w:eastAsiaTheme="minorEastAsia"/>
               <w:noProof/>
@@ -1874,7 +1871,7 @@
         </w:p>
         <w:p>
           <w:pPr>
-            <w:pStyle w:val="TOC3"/>
+            <w:pStyle w:val="Sumrio3"/>
             <w:tabs>
               <w:tab w:val="right" w:leader="dot" w:pos="8494"/>
             </w:tabs>
@@ -1944,7 +1941,7 @@
         </w:p>
         <w:p>
           <w:pPr>
-            <w:pStyle w:val="TOC3"/>
+            <w:pStyle w:val="Sumrio3"/>
             <w:tabs>
               <w:tab w:val="right" w:leader="dot" w:pos="8494"/>
             </w:tabs>
@@ -2014,7 +2011,7 @@
         </w:p>
         <w:p>
           <w:pPr>
-            <w:pStyle w:val="TOC3"/>
+            <w:pStyle w:val="Sumrio3"/>
             <w:tabs>
               <w:tab w:val="right" w:leader="dot" w:pos="8494"/>
             </w:tabs>
@@ -2084,7 +2081,7 @@
         </w:p>
         <w:p>
           <w:pPr>
-            <w:pStyle w:val="TOC3"/>
+            <w:pStyle w:val="Sumrio3"/>
             <w:tabs>
               <w:tab w:val="right" w:leader="dot" w:pos="8494"/>
             </w:tabs>
@@ -2154,7 +2151,7 @@
         </w:p>
         <w:p>
           <w:pPr>
-            <w:pStyle w:val="TOC3"/>
+            <w:pStyle w:val="Sumrio3"/>
             <w:tabs>
               <w:tab w:val="right" w:leader="dot" w:pos="8494"/>
             </w:tabs>
@@ -2224,7 +2221,7 @@
         </w:p>
         <w:p>
           <w:pPr>
-            <w:pStyle w:val="TOC3"/>
+            <w:pStyle w:val="Sumrio3"/>
             <w:tabs>
               <w:tab w:val="right" w:leader="dot" w:pos="8494"/>
             </w:tabs>
@@ -2294,7 +2291,7 @@
         </w:p>
         <w:p>
           <w:pPr>
-            <w:pStyle w:val="TOC3"/>
+            <w:pStyle w:val="Sumrio3"/>
             <w:tabs>
               <w:tab w:val="right" w:leader="dot" w:pos="8494"/>
             </w:tabs>
@@ -2364,7 +2361,7 @@
         </w:p>
         <w:p>
           <w:pPr>
-            <w:pStyle w:val="TOC3"/>
+            <w:pStyle w:val="Sumrio3"/>
             <w:tabs>
               <w:tab w:val="right" w:leader="dot" w:pos="8494"/>
             </w:tabs>
@@ -2434,7 +2431,7 @@
         </w:p>
         <w:p>
           <w:pPr>
-            <w:pStyle w:val="TOC3"/>
+            <w:pStyle w:val="Sumrio3"/>
             <w:tabs>
               <w:tab w:val="right" w:leader="dot" w:pos="8494"/>
             </w:tabs>
@@ -2504,7 +2501,7 @@
         </w:p>
         <w:p>
           <w:pPr>
-            <w:pStyle w:val="TOC3"/>
+            <w:pStyle w:val="Sumrio3"/>
             <w:tabs>
               <w:tab w:val="right" w:leader="dot" w:pos="8494"/>
             </w:tabs>
@@ -2574,7 +2571,7 @@
         </w:p>
         <w:p>
           <w:pPr>
-            <w:pStyle w:val="TOC3"/>
+            <w:pStyle w:val="Sumrio3"/>
             <w:tabs>
               <w:tab w:val="right" w:leader="dot" w:pos="8494"/>
             </w:tabs>
@@ -2644,7 +2641,7 @@
         </w:p>
         <w:p>
           <w:pPr>
-            <w:pStyle w:val="TOC3"/>
+            <w:pStyle w:val="Sumrio3"/>
             <w:tabs>
               <w:tab w:val="right" w:leader="dot" w:pos="8494"/>
             </w:tabs>
@@ -2714,7 +2711,7 @@
         </w:p>
         <w:p>
           <w:pPr>
-            <w:pStyle w:val="TOC3"/>
+            <w:pStyle w:val="Sumrio3"/>
             <w:tabs>
               <w:tab w:val="right" w:leader="dot" w:pos="8494"/>
             </w:tabs>
@@ -2784,7 +2781,7 @@
         </w:p>
         <w:p>
           <w:pPr>
-            <w:pStyle w:val="TOC3"/>
+            <w:pStyle w:val="Sumrio3"/>
             <w:tabs>
               <w:tab w:val="right" w:leader="dot" w:pos="8494"/>
             </w:tabs>
@@ -2854,7 +2851,7 @@
         </w:p>
         <w:p>
           <w:pPr>
-            <w:pStyle w:val="TOC3"/>
+            <w:pStyle w:val="Sumrio3"/>
             <w:tabs>
               <w:tab w:val="right" w:leader="dot" w:pos="8494"/>
             </w:tabs>
@@ -2924,7 +2921,7 @@
         </w:p>
         <w:p>
           <w:pPr>
-            <w:pStyle w:val="TOC3"/>
+            <w:pStyle w:val="Sumrio3"/>
             <w:tabs>
               <w:tab w:val="right" w:leader="dot" w:pos="8494"/>
             </w:tabs>
@@ -2994,7 +2991,7 @@
         </w:p>
         <w:p>
           <w:pPr>
-            <w:pStyle w:val="TOC3"/>
+            <w:pStyle w:val="Sumrio3"/>
             <w:tabs>
               <w:tab w:val="right" w:leader="dot" w:pos="8494"/>
             </w:tabs>
@@ -3064,7 +3061,7 @@
         </w:p>
         <w:p>
           <w:pPr>
-            <w:pStyle w:val="TOC3"/>
+            <w:pStyle w:val="Sumrio3"/>
             <w:tabs>
               <w:tab w:val="right" w:leader="dot" w:pos="8494"/>
             </w:tabs>
@@ -3134,7 +3131,7 @@
         </w:p>
         <w:p>
           <w:pPr>
-            <w:pStyle w:val="TOC3"/>
+            <w:pStyle w:val="Sumrio3"/>
             <w:tabs>
               <w:tab w:val="right" w:leader="dot" w:pos="8494"/>
             </w:tabs>
@@ -3204,7 +3201,7 @@
         </w:p>
         <w:p>
           <w:pPr>
-            <w:pStyle w:val="TOC3"/>
+            <w:pStyle w:val="Sumrio3"/>
             <w:tabs>
               <w:tab w:val="right" w:leader="dot" w:pos="8494"/>
             </w:tabs>
@@ -3274,7 +3271,7 @@
         </w:p>
         <w:p>
           <w:pPr>
-            <w:pStyle w:val="TOC3"/>
+            <w:pStyle w:val="Sumrio3"/>
             <w:tabs>
               <w:tab w:val="right" w:leader="dot" w:pos="8494"/>
             </w:tabs>
@@ -3344,7 +3341,7 @@
         </w:p>
         <w:p>
           <w:pPr>
-            <w:pStyle w:val="TOC3"/>
+            <w:pStyle w:val="Sumrio3"/>
             <w:tabs>
               <w:tab w:val="right" w:leader="dot" w:pos="8494"/>
             </w:tabs>
@@ -3414,7 +3411,7 @@
         </w:p>
         <w:p>
           <w:pPr>
-            <w:pStyle w:val="TOC3"/>
+            <w:pStyle w:val="Sumrio3"/>
             <w:tabs>
               <w:tab w:val="right" w:leader="dot" w:pos="8494"/>
             </w:tabs>
@@ -3484,7 +3481,7 @@
         </w:p>
         <w:p>
           <w:pPr>
-            <w:pStyle w:val="TOC3"/>
+            <w:pStyle w:val="Sumrio3"/>
             <w:tabs>
               <w:tab w:val="right" w:leader="dot" w:pos="8494"/>
             </w:tabs>
@@ -3554,7 +3551,7 @@
         </w:p>
         <w:p>
           <w:pPr>
-            <w:pStyle w:val="TOC3"/>
+            <w:pStyle w:val="Sumrio3"/>
             <w:tabs>
               <w:tab w:val="right" w:leader="dot" w:pos="8494"/>
             </w:tabs>
@@ -3624,7 +3621,7 @@
         </w:p>
         <w:p>
           <w:pPr>
-            <w:pStyle w:val="TOC1"/>
+            <w:pStyle w:val="Sumrio1"/>
             <w:tabs>
               <w:tab w:val="right" w:leader="dot" w:pos="8494"/>
             </w:tabs>
@@ -3694,7 +3691,7 @@
         </w:p>
         <w:p>
           <w:pPr>
-            <w:pStyle w:val="TOC2"/>
+            <w:pStyle w:val="Sumrio2"/>
             <w:tabs>
               <w:tab w:val="right" w:leader="dot" w:pos="8494"/>
             </w:tabs>
@@ -3764,7 +3761,7 @@
         </w:p>
         <w:p>
           <w:pPr>
-            <w:pStyle w:val="TOC2"/>
+            <w:pStyle w:val="Sumrio2"/>
             <w:tabs>
               <w:tab w:val="right" w:leader="dot" w:pos="8494"/>
             </w:tabs>
@@ -3834,7 +3831,7 @@
         </w:p>
         <w:p>
           <w:pPr>
-            <w:pStyle w:val="TOC3"/>
+            <w:pStyle w:val="Sumrio3"/>
             <w:tabs>
               <w:tab w:val="right" w:leader="dot" w:pos="8494"/>
             </w:tabs>
@@ -3904,7 +3901,7 @@
         </w:p>
         <w:p>
           <w:pPr>
-            <w:pStyle w:val="TOC3"/>
+            <w:pStyle w:val="Sumrio3"/>
             <w:tabs>
               <w:tab w:val="right" w:leader="dot" w:pos="8494"/>
             </w:tabs>
@@ -3974,7 +3971,7 @@
         </w:p>
         <w:p>
           <w:pPr>
-            <w:pStyle w:val="TOC3"/>
+            <w:pStyle w:val="Sumrio3"/>
             <w:tabs>
               <w:tab w:val="right" w:leader="dot" w:pos="8494"/>
             </w:tabs>
@@ -4044,7 +4041,7 @@
         </w:p>
         <w:p>
           <w:pPr>
-            <w:pStyle w:val="TOC3"/>
+            <w:pStyle w:val="Sumrio3"/>
             <w:tabs>
               <w:tab w:val="right" w:leader="dot" w:pos="8494"/>
             </w:tabs>
@@ -4114,7 +4111,7 @@
         </w:p>
         <w:p>
           <w:pPr>
-            <w:pStyle w:val="TOC1"/>
+            <w:pStyle w:val="Sumrio1"/>
             <w:tabs>
               <w:tab w:val="right" w:leader="dot" w:pos="8494"/>
             </w:tabs>
@@ -4184,7 +4181,7 @@
         </w:p>
         <w:p>
           <w:pPr>
-            <w:pStyle w:val="TOC2"/>
+            <w:pStyle w:val="Sumrio2"/>
             <w:tabs>
               <w:tab w:val="right" w:leader="dot" w:pos="8494"/>
             </w:tabs>
@@ -4254,7 +4251,7 @@
         </w:p>
         <w:p>
           <w:pPr>
-            <w:pStyle w:val="TOC2"/>
+            <w:pStyle w:val="Sumrio2"/>
             <w:tabs>
               <w:tab w:val="right" w:leader="dot" w:pos="8494"/>
             </w:tabs>
@@ -4324,7 +4321,7 @@
         </w:p>
         <w:p>
           <w:pPr>
-            <w:pStyle w:val="TOC3"/>
+            <w:pStyle w:val="Sumrio3"/>
             <w:tabs>
               <w:tab w:val="right" w:leader="dot" w:pos="8494"/>
             </w:tabs>
@@ -4394,7 +4391,7 @@
         </w:p>
         <w:p>
           <w:pPr>
-            <w:pStyle w:val="TOC3"/>
+            <w:pStyle w:val="Sumrio3"/>
             <w:tabs>
               <w:tab w:val="right" w:leader="dot" w:pos="8494"/>
             </w:tabs>
@@ -4464,7 +4461,7 @@
         </w:p>
         <w:p>
           <w:pPr>
-            <w:pStyle w:val="TOC3"/>
+            <w:pStyle w:val="Sumrio3"/>
             <w:tabs>
               <w:tab w:val="right" w:leader="dot" w:pos="8494"/>
             </w:tabs>
@@ -4534,7 +4531,7 @@
         </w:p>
         <w:p>
           <w:pPr>
-            <w:pStyle w:val="TOC3"/>
+            <w:pStyle w:val="Sumrio3"/>
             <w:tabs>
               <w:tab w:val="right" w:leader="dot" w:pos="8494"/>
             </w:tabs>
@@ -4604,7 +4601,7 @@
         </w:p>
         <w:p>
           <w:pPr>
-            <w:pStyle w:val="TOC1"/>
+            <w:pStyle w:val="Sumrio1"/>
             <w:tabs>
               <w:tab w:val="right" w:leader="dot" w:pos="8494"/>
             </w:tabs>
@@ -4674,7 +4671,7 @@
         </w:p>
         <w:p>
           <w:pPr>
-            <w:pStyle w:val="TOC2"/>
+            <w:pStyle w:val="Sumrio2"/>
             <w:tabs>
               <w:tab w:val="right" w:leader="dot" w:pos="8494"/>
             </w:tabs>
@@ -4744,7 +4741,7 @@
         </w:p>
         <w:p>
           <w:pPr>
-            <w:pStyle w:val="TOC2"/>
+            <w:pStyle w:val="Sumrio2"/>
             <w:tabs>
               <w:tab w:val="right" w:leader="dot" w:pos="8494"/>
             </w:tabs>
@@ -4814,7 +4811,7 @@
         </w:p>
         <w:p>
           <w:pPr>
-            <w:pStyle w:val="TOC2"/>
+            <w:pStyle w:val="Sumrio2"/>
             <w:tabs>
               <w:tab w:val="right" w:leader="dot" w:pos="8494"/>
             </w:tabs>
@@ -4884,7 +4881,7 @@
         </w:p>
         <w:p>
           <w:pPr>
-            <w:pStyle w:val="TOC2"/>
+            <w:pStyle w:val="Sumrio2"/>
             <w:tabs>
               <w:tab w:val="right" w:leader="dot" w:pos="8494"/>
             </w:tabs>
@@ -4954,7 +4951,7 @@
         </w:p>
         <w:p>
           <w:pPr>
-            <w:pStyle w:val="TOC2"/>
+            <w:pStyle w:val="Sumrio2"/>
             <w:tabs>
               <w:tab w:val="right" w:leader="dot" w:pos="8494"/>
             </w:tabs>
@@ -5024,7 +5021,7 @@
         </w:p>
         <w:p>
           <w:pPr>
-            <w:pStyle w:val="TOC2"/>
+            <w:pStyle w:val="Sumrio2"/>
             <w:tabs>
               <w:tab w:val="right" w:leader="dot" w:pos="8494"/>
             </w:tabs>
@@ -5094,7 +5091,7 @@
         </w:p>
         <w:p>
           <w:pPr>
-            <w:pStyle w:val="TOC2"/>
+            <w:pStyle w:val="Sumrio2"/>
             <w:tabs>
               <w:tab w:val="right" w:leader="dot" w:pos="8494"/>
             </w:tabs>
@@ -5164,7 +5161,7 @@
         </w:p>
         <w:p>
           <w:pPr>
-            <w:pStyle w:val="TOC2"/>
+            <w:pStyle w:val="Sumrio2"/>
             <w:tabs>
               <w:tab w:val="right" w:leader="dot" w:pos="8494"/>
             </w:tabs>
@@ -5234,7 +5231,7 @@
         </w:p>
         <w:p>
           <w:pPr>
-            <w:pStyle w:val="TOC2"/>
+            <w:pStyle w:val="Sumrio2"/>
             <w:tabs>
               <w:tab w:val="right" w:leader="dot" w:pos="8494"/>
             </w:tabs>
@@ -5304,7 +5301,7 @@
         </w:p>
         <w:p>
           <w:pPr>
-            <w:pStyle w:val="TOC2"/>
+            <w:pStyle w:val="Sumrio2"/>
             <w:tabs>
               <w:tab w:val="right" w:leader="dot" w:pos="8494"/>
             </w:tabs>
@@ -5374,7 +5371,7 @@
         </w:p>
         <w:p>
           <w:pPr>
-            <w:pStyle w:val="TOC3"/>
+            <w:pStyle w:val="Sumrio3"/>
             <w:tabs>
               <w:tab w:val="right" w:leader="dot" w:pos="8494"/>
             </w:tabs>
@@ -5444,7 +5441,7 @@
         </w:p>
         <w:p>
           <w:pPr>
-            <w:pStyle w:val="TOC3"/>
+            <w:pStyle w:val="Sumrio3"/>
             <w:tabs>
               <w:tab w:val="right" w:leader="dot" w:pos="8494"/>
             </w:tabs>
@@ -5514,7 +5511,7 @@
         </w:p>
         <w:p>
           <w:pPr>
-            <w:pStyle w:val="TOC3"/>
+            <w:pStyle w:val="Sumrio3"/>
             <w:tabs>
               <w:tab w:val="right" w:leader="dot" w:pos="8494"/>
             </w:tabs>
@@ -5584,7 +5581,7 @@
         </w:p>
         <w:p>
           <w:pPr>
-            <w:pStyle w:val="TOC3"/>
+            <w:pStyle w:val="Sumrio3"/>
             <w:tabs>
               <w:tab w:val="right" w:leader="dot" w:pos="8494"/>
             </w:tabs>
@@ -5654,7 +5651,7 @@
         </w:p>
         <w:p>
           <w:pPr>
-            <w:pStyle w:val="TOC3"/>
+            <w:pStyle w:val="Sumrio3"/>
             <w:tabs>
               <w:tab w:val="right" w:leader="dot" w:pos="8494"/>
             </w:tabs>
@@ -5724,7 +5721,7 @@
         </w:p>
         <w:p>
           <w:pPr>
-            <w:pStyle w:val="TOC3"/>
+            <w:pStyle w:val="Sumrio3"/>
             <w:tabs>
               <w:tab w:val="right" w:leader="dot" w:pos="8494"/>
             </w:tabs>
@@ -5794,7 +5791,7 @@
         </w:p>
         <w:p>
           <w:pPr>
-            <w:pStyle w:val="TOC1"/>
+            <w:pStyle w:val="Sumrio1"/>
             <w:tabs>
               <w:tab w:val="right" w:leader="dot" w:pos="8494"/>
             </w:tabs>
@@ -5864,7 +5861,7 @@
         </w:p>
         <w:p>
           <w:pPr>
-            <w:pStyle w:val="TOC2"/>
+            <w:pStyle w:val="Sumrio2"/>
             <w:tabs>
               <w:tab w:val="right" w:leader="dot" w:pos="8494"/>
             </w:tabs>
@@ -5934,7 +5931,7 @@
         </w:p>
         <w:p>
           <w:pPr>
-            <w:pStyle w:val="TOC2"/>
+            <w:pStyle w:val="Sumrio2"/>
             <w:tabs>
               <w:tab w:val="right" w:leader="dot" w:pos="8494"/>
             </w:tabs>
@@ -6004,7 +6001,7 @@
         </w:p>
         <w:p>
           <w:pPr>
-            <w:pStyle w:val="TOC3"/>
+            <w:pStyle w:val="Sumrio3"/>
             <w:tabs>
               <w:tab w:val="right" w:leader="dot" w:pos="8494"/>
             </w:tabs>
@@ -6074,7 +6071,7 @@
         </w:p>
         <w:p>
           <w:pPr>
-            <w:pStyle w:val="TOC3"/>
+            <w:pStyle w:val="Sumrio3"/>
             <w:tabs>
               <w:tab w:val="right" w:leader="dot" w:pos="8494"/>
             </w:tabs>
@@ -6144,7 +6141,7 @@
         </w:p>
         <w:p>
           <w:pPr>
-            <w:pStyle w:val="TOC3"/>
+            <w:pStyle w:val="Sumrio3"/>
             <w:tabs>
               <w:tab w:val="right" w:leader="dot" w:pos="8494"/>
             </w:tabs>
@@ -6214,7 +6211,7 @@
         </w:p>
         <w:p>
           <w:pPr>
-            <w:pStyle w:val="TOC3"/>
+            <w:pStyle w:val="Sumrio3"/>
             <w:tabs>
               <w:tab w:val="right" w:leader="dot" w:pos="8494"/>
             </w:tabs>
@@ -6284,7 +6281,7 @@
         </w:p>
         <w:p>
           <w:pPr>
-            <w:pStyle w:val="TOC3"/>
+            <w:pStyle w:val="Sumrio3"/>
             <w:tabs>
               <w:tab w:val="right" w:leader="dot" w:pos="8494"/>
             </w:tabs>
@@ -6354,7 +6351,7 @@
         </w:p>
         <w:p>
           <w:pPr>
-            <w:pStyle w:val="TOC1"/>
+            <w:pStyle w:val="Sumrio1"/>
             <w:tabs>
               <w:tab w:val="right" w:leader="dot" w:pos="8494"/>
             </w:tabs>
@@ -6424,7 +6421,7 @@
         </w:p>
         <w:p>
           <w:pPr>
-            <w:pStyle w:val="TOC2"/>
+            <w:pStyle w:val="Sumrio2"/>
             <w:tabs>
               <w:tab w:val="right" w:leader="dot" w:pos="8494"/>
             </w:tabs>
@@ -6494,7 +6491,7 @@
         </w:p>
         <w:p>
           <w:pPr>
-            <w:pStyle w:val="TOC2"/>
+            <w:pStyle w:val="Sumrio2"/>
             <w:tabs>
               <w:tab w:val="right" w:leader="dot" w:pos="8494"/>
             </w:tabs>
@@ -6564,7 +6561,7 @@
         </w:p>
         <w:p>
           <w:pPr>
-            <w:pStyle w:val="TOC3"/>
+            <w:pStyle w:val="Sumrio3"/>
             <w:tabs>
               <w:tab w:val="right" w:leader="dot" w:pos="8494"/>
             </w:tabs>
@@ -6634,7 +6631,7 @@
         </w:p>
         <w:p>
           <w:pPr>
-            <w:pStyle w:val="TOC3"/>
+            <w:pStyle w:val="Sumrio3"/>
             <w:tabs>
               <w:tab w:val="right" w:leader="dot" w:pos="8494"/>
             </w:tabs>
@@ -6704,7 +6701,7 @@
         </w:p>
         <w:p>
           <w:pPr>
-            <w:pStyle w:val="TOC3"/>
+            <w:pStyle w:val="Sumrio3"/>
             <w:tabs>
               <w:tab w:val="right" w:leader="dot" w:pos="8494"/>
             </w:tabs>
@@ -6774,7 +6771,7 @@
         </w:p>
         <w:p>
           <w:pPr>
-            <w:pStyle w:val="TOC3"/>
+            <w:pStyle w:val="Sumrio3"/>
             <w:tabs>
               <w:tab w:val="right" w:leader="dot" w:pos="8494"/>
             </w:tabs>
@@ -6844,7 +6841,7 @@
         </w:p>
         <w:p>
           <w:pPr>
-            <w:pStyle w:val="TOC1"/>
+            <w:pStyle w:val="Sumrio1"/>
             <w:tabs>
               <w:tab w:val="right" w:leader="dot" w:pos="8494"/>
             </w:tabs>
@@ -6914,7 +6911,7 @@
         </w:p>
         <w:p>
           <w:pPr>
-            <w:pStyle w:val="TOC2"/>
+            <w:pStyle w:val="Sumrio2"/>
             <w:tabs>
               <w:tab w:val="right" w:leader="dot" w:pos="8494"/>
             </w:tabs>
@@ -6984,7 +6981,7 @@
         </w:p>
         <w:p>
           <w:pPr>
-            <w:pStyle w:val="TOC2"/>
+            <w:pStyle w:val="Sumrio2"/>
             <w:tabs>
               <w:tab w:val="right" w:leader="dot" w:pos="8494"/>
             </w:tabs>
@@ -7054,7 +7051,7 @@
         </w:p>
         <w:p>
           <w:pPr>
-            <w:pStyle w:val="TOC3"/>
+            <w:pStyle w:val="Sumrio3"/>
             <w:tabs>
               <w:tab w:val="right" w:leader="dot" w:pos="8494"/>
             </w:tabs>
@@ -7124,7 +7121,7 @@
         </w:p>
         <w:p>
           <w:pPr>
-            <w:pStyle w:val="TOC3"/>
+            <w:pStyle w:val="Sumrio3"/>
             <w:tabs>
               <w:tab w:val="right" w:leader="dot" w:pos="8494"/>
             </w:tabs>
@@ -7194,7 +7191,7 @@
         </w:p>
         <w:p>
           <w:pPr>
-            <w:pStyle w:val="TOC3"/>
+            <w:pStyle w:val="Sumrio3"/>
             <w:tabs>
               <w:tab w:val="right" w:leader="dot" w:pos="8494"/>
             </w:tabs>
@@ -7264,7 +7261,7 @@
         </w:p>
         <w:p>
           <w:pPr>
-            <w:pStyle w:val="TOC3"/>
+            <w:pStyle w:val="Sumrio3"/>
             <w:tabs>
               <w:tab w:val="right" w:leader="dot" w:pos="8494"/>
             </w:tabs>
@@ -7334,7 +7331,7 @@
         </w:p>
         <w:p>
           <w:pPr>
-            <w:pStyle w:val="TOC3"/>
+            <w:pStyle w:val="Sumrio3"/>
             <w:tabs>
               <w:tab w:val="right" w:leader="dot" w:pos="8494"/>
             </w:tabs>
@@ -7404,7 +7401,7 @@
         </w:p>
         <w:p>
           <w:pPr>
-            <w:pStyle w:val="TOC3"/>
+            <w:pStyle w:val="Sumrio3"/>
             <w:tabs>
               <w:tab w:val="right" w:leader="dot" w:pos="8494"/>
             </w:tabs>
@@ -7474,7 +7471,7 @@
         </w:p>
         <w:p>
           <w:pPr>
-            <w:pStyle w:val="TOC3"/>
+            <w:pStyle w:val="Sumrio3"/>
             <w:tabs>
               <w:tab w:val="right" w:leader="dot" w:pos="8494"/>
             </w:tabs>
@@ -7544,7 +7541,7 @@
         </w:p>
         <w:p>
           <w:pPr>
-            <w:pStyle w:val="TOC3"/>
+            <w:pStyle w:val="Sumrio3"/>
             <w:tabs>
               <w:tab w:val="right" w:leader="dot" w:pos="8494"/>
             </w:tabs>
@@ -7614,7 +7611,7 @@
         </w:p>
         <w:p>
           <w:pPr>
-            <w:pStyle w:val="TOC3"/>
+            <w:pStyle w:val="Sumrio3"/>
             <w:tabs>
               <w:tab w:val="right" w:leader="dot" w:pos="8494"/>
             </w:tabs>
@@ -7684,7 +7681,7 @@
         </w:p>
         <w:p>
           <w:pPr>
-            <w:pStyle w:val="TOC1"/>
+            <w:pStyle w:val="Sumrio1"/>
             <w:tabs>
               <w:tab w:val="right" w:leader="dot" w:pos="8494"/>
             </w:tabs>
@@ -7754,7 +7751,7 @@
         </w:p>
         <w:p>
           <w:pPr>
-            <w:pStyle w:val="TOC2"/>
+            <w:pStyle w:val="Sumrio2"/>
             <w:tabs>
               <w:tab w:val="right" w:leader="dot" w:pos="8494"/>
             </w:tabs>
@@ -7824,7 +7821,7 @@
         </w:p>
         <w:p>
           <w:pPr>
-            <w:pStyle w:val="TOC2"/>
+            <w:pStyle w:val="Sumrio2"/>
             <w:tabs>
               <w:tab w:val="right" w:leader="dot" w:pos="8494"/>
             </w:tabs>
@@ -7894,7 +7891,7 @@
         </w:p>
         <w:p>
           <w:pPr>
-            <w:pStyle w:val="TOC3"/>
+            <w:pStyle w:val="Sumrio3"/>
             <w:tabs>
               <w:tab w:val="right" w:leader="dot" w:pos="8494"/>
             </w:tabs>
@@ -7964,7 +7961,7 @@
         </w:p>
         <w:p>
           <w:pPr>
-            <w:pStyle w:val="TOC3"/>
+            <w:pStyle w:val="Sumrio3"/>
             <w:tabs>
               <w:tab w:val="right" w:leader="dot" w:pos="8494"/>
             </w:tabs>
@@ -8034,7 +8031,7 @@
         </w:p>
         <w:p>
           <w:pPr>
-            <w:pStyle w:val="TOC3"/>
+            <w:pStyle w:val="Sumrio3"/>
             <w:tabs>
               <w:tab w:val="right" w:leader="dot" w:pos="8494"/>
             </w:tabs>
@@ -8104,7 +8101,7 @@
         </w:p>
         <w:p>
           <w:pPr>
-            <w:pStyle w:val="TOC3"/>
+            <w:pStyle w:val="Sumrio3"/>
             <w:tabs>
               <w:tab w:val="right" w:leader="dot" w:pos="8494"/>
             </w:tabs>
@@ -8174,7 +8171,7 @@
         </w:p>
         <w:p>
           <w:pPr>
-            <w:pStyle w:val="TOC3"/>
+            <w:pStyle w:val="Sumrio3"/>
             <w:tabs>
               <w:tab w:val="right" w:leader="dot" w:pos="8494"/>
             </w:tabs>
@@ -8244,7 +8241,7 @@
         </w:p>
         <w:p>
           <w:pPr>
-            <w:pStyle w:val="TOC3"/>
+            <w:pStyle w:val="Sumrio3"/>
             <w:tabs>
               <w:tab w:val="right" w:leader="dot" w:pos="8494"/>
             </w:tabs>
@@ -8314,7 +8311,7 @@
         </w:p>
         <w:p>
           <w:pPr>
-            <w:pStyle w:val="TOC3"/>
+            <w:pStyle w:val="Sumrio3"/>
             <w:tabs>
               <w:tab w:val="right" w:leader="dot" w:pos="8494"/>
             </w:tabs>
@@ -8384,7 +8381,7 @@
         </w:p>
         <w:p>
           <w:pPr>
-            <w:pStyle w:val="TOC3"/>
+            <w:pStyle w:val="Sumrio3"/>
             <w:tabs>
               <w:tab w:val="right" w:leader="dot" w:pos="8494"/>
             </w:tabs>
@@ -8454,7 +8451,7 @@
         </w:p>
         <w:p>
           <w:pPr>
-            <w:pStyle w:val="TOC3"/>
+            <w:pStyle w:val="Sumrio3"/>
             <w:tabs>
               <w:tab w:val="right" w:leader="dot" w:pos="8494"/>
             </w:tabs>
@@ -8524,7 +8521,7 @@
         </w:p>
         <w:p>
           <w:pPr>
-            <w:pStyle w:val="TOC1"/>
+            <w:pStyle w:val="Sumrio1"/>
             <w:tabs>
               <w:tab w:val="right" w:leader="dot" w:pos="8494"/>
             </w:tabs>
@@ -8594,7 +8591,7 @@
         </w:p>
         <w:p>
           <w:pPr>
-            <w:pStyle w:val="TOC2"/>
+            <w:pStyle w:val="Sumrio2"/>
             <w:tabs>
               <w:tab w:val="right" w:leader="dot" w:pos="8494"/>
             </w:tabs>
@@ -8664,7 +8661,7 @@
         </w:p>
         <w:p>
           <w:pPr>
-            <w:pStyle w:val="TOC2"/>
+            <w:pStyle w:val="Sumrio2"/>
             <w:tabs>
               <w:tab w:val="right" w:leader="dot" w:pos="8494"/>
             </w:tabs>
@@ -8734,7 +8731,7 @@
         </w:p>
         <w:p>
           <w:pPr>
-            <w:pStyle w:val="TOC3"/>
+            <w:pStyle w:val="Sumrio3"/>
             <w:tabs>
               <w:tab w:val="right" w:leader="dot" w:pos="8494"/>
             </w:tabs>
@@ -8804,7 +8801,7 @@
         </w:p>
         <w:p>
           <w:pPr>
-            <w:pStyle w:val="TOC3"/>
+            <w:pStyle w:val="Sumrio3"/>
             <w:tabs>
               <w:tab w:val="right" w:leader="dot" w:pos="8494"/>
             </w:tabs>
@@ -8874,7 +8871,7 @@
         </w:p>
         <w:p>
           <w:pPr>
-            <w:pStyle w:val="TOC3"/>
+            <w:pStyle w:val="Sumrio3"/>
             <w:tabs>
               <w:tab w:val="right" w:leader="dot" w:pos="8494"/>
             </w:tabs>
@@ -8944,7 +8941,7 @@
         </w:p>
         <w:p>
           <w:pPr>
-            <w:pStyle w:val="TOC3"/>
+            <w:pStyle w:val="Sumrio3"/>
             <w:tabs>
               <w:tab w:val="right" w:leader="dot" w:pos="8494"/>
             </w:tabs>
@@ -9014,7 +9011,7 @@
         </w:p>
         <w:p>
           <w:pPr>
-            <w:pStyle w:val="TOC3"/>
+            <w:pStyle w:val="Sumrio3"/>
             <w:tabs>
               <w:tab w:val="right" w:leader="dot" w:pos="8494"/>
             </w:tabs>
@@ -9084,7 +9081,7 @@
         </w:p>
         <w:p>
           <w:pPr>
-            <w:pStyle w:val="TOC3"/>
+            <w:pStyle w:val="Sumrio3"/>
             <w:tabs>
               <w:tab w:val="right" w:leader="dot" w:pos="8494"/>
             </w:tabs>
@@ -9154,7 +9151,7 @@
         </w:p>
         <w:p>
           <w:pPr>
-            <w:pStyle w:val="TOC1"/>
+            <w:pStyle w:val="Sumrio1"/>
             <w:tabs>
               <w:tab w:val="right" w:leader="dot" w:pos="8494"/>
             </w:tabs>
@@ -9224,7 +9221,7 @@
         </w:p>
         <w:p>
           <w:pPr>
-            <w:pStyle w:val="TOC2"/>
+            <w:pStyle w:val="Sumrio2"/>
             <w:tabs>
               <w:tab w:val="right" w:leader="dot" w:pos="8494"/>
             </w:tabs>
@@ -9294,7 +9291,7 @@
         </w:p>
         <w:p>
           <w:pPr>
-            <w:pStyle w:val="TOC2"/>
+            <w:pStyle w:val="Sumrio2"/>
             <w:tabs>
               <w:tab w:val="right" w:leader="dot" w:pos="8494"/>
             </w:tabs>
@@ -9364,7 +9361,7 @@
         </w:p>
         <w:p>
           <w:pPr>
-            <w:pStyle w:val="TOC3"/>
+            <w:pStyle w:val="Sumrio3"/>
             <w:tabs>
               <w:tab w:val="right" w:leader="dot" w:pos="8494"/>
             </w:tabs>
@@ -9434,7 +9431,7 @@
         </w:p>
         <w:p>
           <w:pPr>
-            <w:pStyle w:val="TOC3"/>
+            <w:pStyle w:val="Sumrio3"/>
             <w:tabs>
               <w:tab w:val="right" w:leader="dot" w:pos="8494"/>
             </w:tabs>
@@ -9504,7 +9501,7 @@
         </w:p>
         <w:p>
           <w:pPr>
-            <w:pStyle w:val="TOC3"/>
+            <w:pStyle w:val="Sumrio3"/>
             <w:tabs>
               <w:tab w:val="right" w:leader="dot" w:pos="8494"/>
             </w:tabs>
@@ -9574,7 +9571,7 @@
         </w:p>
         <w:p>
           <w:pPr>
-            <w:pStyle w:val="TOC3"/>
+            <w:pStyle w:val="Sumrio3"/>
             <w:tabs>
               <w:tab w:val="right" w:leader="dot" w:pos="8494"/>
             </w:tabs>
@@ -9692,7 +9689,7 @@
     </w:p>
     <w:p>
       <w:pPr>
-        <w:pStyle w:val="Heading1"/>
+        <w:pStyle w:val="Ttulo1"/>
       </w:pPr>
       <w:bookmarkStart w:id="0" w:name="_Toc422325549"/>
       <w:r>
@@ -9704,7 +9701,7 @@
     <w:p/>
     <w:p>
       <w:pPr>
-        <w:pStyle w:val="Heading2"/>
+        <w:pStyle w:val="Ttulo2"/>
       </w:pPr>
       <w:bookmarkStart w:id="1" w:name="_Toc422325550"/>
       <w:r>
@@ -9726,7 +9723,7 @@
           <w:lang w:eastAsia="pt-BR"/>
         </w:rPr>
         <w:drawing>
-          <wp:inline distT="0" distB="0" distL="0" distR="0" wp14:anchorId="6FCFC16C" wp14:editId="103C38CF">
+          <wp:inline distT="0" distB="0" distL="0" distR="0">
             <wp:extent cx="5943600" cy="4686300"/>
             <wp:effectExtent l="0" t="0" r="0" b="0"/>
             <wp:docPr id="7" name="Picture 7"/>
@@ -9741,10 +9738,10 @@
                     <pic:cNvPicPr/>
                   </pic:nvPicPr>
                   <pic:blipFill>
-                    <a:blip r:embed="rId8">
+                    <a:blip r:embed="rId7" cstate="print">
                       <a:extLst>
                         <a:ext uri="{28A0092B-C50C-407E-A947-70E740481C1C}">
-                          <a14:useLocalDpi xmlns:a14="http://schemas.microsoft.com/office/drawing/2010/main" val="0"/>
+                          <a14:useLocalDpi xmlns:a14="http://schemas.microsoft.com/office/drawing/2010/main" xmlns:wps="http://schemas.microsoft.com/office/word/2010/wordprocessingShape" xmlns:wpi="http://schemas.microsoft.com/office/word/2010/wordprocessingInk" xmlns:wpg="http://schemas.microsoft.com/office/word/2010/wordprocessingGroup" xmlns:w14="http://schemas.microsoft.com/office/word/2010/wordml" xmlns:w="http://schemas.openxmlformats.org/wordprocessingml/2006/main" xmlns:w10="urn:schemas-microsoft-com:office:word" xmlns:wp14="http://schemas.microsoft.com/office/word/2010/wordprocessingDrawing" xmlns:v="urn:schemas-microsoft-com:vml" xmlns:o="urn:schemas-microsoft-com:office:office" xmlns:mc="http://schemas.openxmlformats.org/markup-compatibility/2006" xmlns:wpc="http://schemas.microsoft.com/office/word/2010/wordprocessingCanvas" xmlns="" val="0"/>
                         </a:ext>
                       </a:extLst>
                     </a:blip>
@@ -9770,12 +9767,12 @@
     </w:p>
     <w:p>
       <w:pPr>
-        <w:pStyle w:val="Heading2"/>
+        <w:pStyle w:val="Ttulo2"/>
       </w:pPr>
     </w:p>
     <w:p>
       <w:pPr>
-        <w:pStyle w:val="Heading2"/>
+        <w:pStyle w:val="Ttulo2"/>
       </w:pPr>
       <w:bookmarkStart w:id="2" w:name="_Toc422325551"/>
       <w:r>
@@ -9794,7 +9791,7 @@
           <w:insideH w:val="single" w:sz="4" w:space="0" w:color="auto"/>
           <w:insideV w:val="single" w:sz="4" w:space="0" w:color="auto"/>
         </w:tblBorders>
-        <w:tblLook w:val="04A0" w:firstRow="1" w:lastRow="0" w:firstColumn="1" w:lastColumn="0" w:noHBand="0" w:noVBand="1"/>
+        <w:tblLook w:val="04A0"/>
       </w:tblPr>
       <w:tblGrid>
         <w:gridCol w:w="1843"/>
@@ -9810,7 +9807,7 @@
           </w:tcPr>
           <w:p>
             <w:pPr>
-              <w:pStyle w:val="Heading3"/>
+              <w:pStyle w:val="Ttulo3"/>
             </w:pPr>
             <w:bookmarkStart w:id="3" w:name="_Toc422325552"/>
             <w:r>
@@ -10218,7 +10215,7 @@
           <w:insideH w:val="single" w:sz="4" w:space="0" w:color="auto"/>
           <w:insideV w:val="single" w:sz="4" w:space="0" w:color="auto"/>
         </w:tblBorders>
-        <w:tblLook w:val="04A0" w:firstRow="1" w:lastRow="0" w:firstColumn="1" w:lastColumn="0" w:noHBand="0" w:noVBand="1"/>
+        <w:tblLook w:val="04A0"/>
       </w:tblPr>
       <w:tblGrid>
         <w:gridCol w:w="1843"/>
@@ -10234,7 +10231,7 @@
           </w:tcPr>
           <w:p>
             <w:pPr>
-              <w:pStyle w:val="Heading3"/>
+              <w:pStyle w:val="Ttulo3"/>
             </w:pPr>
             <w:bookmarkStart w:id="4" w:name="_Toc422325553"/>
             <w:r>
@@ -10381,7 +10378,7 @@
     <w:tbl>
       <w:tblPr>
         <w:tblW w:w="0" w:type="auto"/>
-        <w:tblLook w:val="04A0" w:firstRow="1" w:lastRow="0" w:firstColumn="1" w:lastColumn="0" w:noHBand="0" w:noVBand="1"/>
+        <w:tblLook w:val="04A0"/>
       </w:tblPr>
       <w:tblGrid>
         <w:gridCol w:w="1843"/>
@@ -10403,7 +10400,7 @@
           </w:tcPr>
           <w:p>
             <w:pPr>
-              <w:pStyle w:val="Heading3"/>
+              <w:pStyle w:val="Ttulo3"/>
             </w:pPr>
             <w:bookmarkStart w:id="5" w:name="_Toc422325554"/>
             <w:r>
@@ -10789,7 +10786,7 @@
           </w:tcPr>
           <w:p>
             <w:pPr>
-              <w:pStyle w:val="Heading3"/>
+              <w:pStyle w:val="Ttulo3"/>
             </w:pPr>
             <w:bookmarkStart w:id="6" w:name="_Toc422325555"/>
             <w:r>
@@ -11141,7 +11138,7 @@
     <w:tbl>
       <w:tblPr>
         <w:tblW w:w="0" w:type="auto"/>
-        <w:tblLook w:val="04A0" w:firstRow="1" w:lastRow="0" w:firstColumn="1" w:lastColumn="0" w:noHBand="0" w:noVBand="1"/>
+        <w:tblLook w:val="04A0"/>
       </w:tblPr>
       <w:tblGrid>
         <w:gridCol w:w="1843"/>
@@ -11163,7 +11160,7 @@
           </w:tcPr>
           <w:p>
             <w:pPr>
-              <w:pStyle w:val="Heading3"/>
+              <w:pStyle w:val="Ttulo3"/>
             </w:pPr>
             <w:bookmarkStart w:id="7" w:name="_Toc422325556"/>
             <w:r>
@@ -11407,7 +11404,7 @@
           </w:tcPr>
           <w:p>
             <w:pPr>
-              <w:pStyle w:val="Heading3"/>
+              <w:pStyle w:val="Ttulo3"/>
             </w:pPr>
             <w:bookmarkStart w:id="8" w:name="_Toc422325557"/>
             <w:r>
@@ -11881,7 +11878,7 @@
           <w:insideH w:val="single" w:sz="4" w:space="0" w:color="auto"/>
           <w:insideV w:val="single" w:sz="4" w:space="0" w:color="auto"/>
         </w:tblBorders>
-        <w:tblLook w:val="04A0" w:firstRow="1" w:lastRow="0" w:firstColumn="1" w:lastColumn="0" w:noHBand="0" w:noVBand="1"/>
+        <w:tblLook w:val="04A0"/>
       </w:tblPr>
       <w:tblGrid>
         <w:gridCol w:w="1843"/>
@@ -11897,7 +11894,7 @@
           </w:tcPr>
           <w:p>
             <w:pPr>
-              <w:pStyle w:val="Heading3"/>
+              <w:pStyle w:val="Ttulo3"/>
             </w:pPr>
             <w:bookmarkStart w:id="12" w:name="_Toc422325558"/>
             <w:r>
@@ -12054,7 +12051,7 @@
           <w:insideH w:val="single" w:sz="4" w:space="0" w:color="auto"/>
           <w:insideV w:val="single" w:sz="4" w:space="0" w:color="auto"/>
         </w:tblBorders>
-        <w:tblLook w:val="04A0" w:firstRow="1" w:lastRow="0" w:firstColumn="1" w:lastColumn="0" w:noHBand="0" w:noVBand="1"/>
+        <w:tblLook w:val="04A0"/>
       </w:tblPr>
       <w:tblGrid>
         <w:gridCol w:w="1843"/>
@@ -12070,7 +12067,7 @@
           </w:tcPr>
           <w:p>
             <w:pPr>
-              <w:pStyle w:val="Heading3"/>
+              <w:pStyle w:val="Ttulo3"/>
             </w:pPr>
             <w:bookmarkStart w:id="13" w:name="_Toc422325559"/>
             <w:r>
@@ -12310,7 +12307,7 @@
           <w:insideH w:val="single" w:sz="4" w:space="0" w:color="auto"/>
           <w:insideV w:val="single" w:sz="4" w:space="0" w:color="auto"/>
         </w:tblBorders>
-        <w:tblLook w:val="04A0" w:firstRow="1" w:lastRow="0" w:firstColumn="1" w:lastColumn="0" w:noHBand="0" w:noVBand="1"/>
+        <w:tblLook w:val="04A0"/>
       </w:tblPr>
       <w:tblGrid>
         <w:gridCol w:w="1843"/>
@@ -12326,7 +12323,7 @@
           </w:tcPr>
           <w:p>
             <w:pPr>
-              <w:pStyle w:val="Heading3"/>
+              <w:pStyle w:val="Ttulo3"/>
             </w:pPr>
             <w:bookmarkStart w:id="16" w:name="_Toc422325560"/>
             <w:r>
@@ -12540,7 +12537,7 @@
           <w:insideH w:val="single" w:sz="4" w:space="0" w:color="auto"/>
           <w:insideV w:val="single" w:sz="4" w:space="0" w:color="auto"/>
         </w:tblBorders>
-        <w:tblLook w:val="04A0" w:firstRow="1" w:lastRow="0" w:firstColumn="1" w:lastColumn="0" w:noHBand="0" w:noVBand="1"/>
+        <w:tblLook w:val="04A0"/>
       </w:tblPr>
       <w:tblGrid>
         <w:gridCol w:w="1843"/>
@@ -12556,7 +12553,7 @@
           </w:tcPr>
           <w:p>
             <w:pPr>
-              <w:pStyle w:val="Heading3"/>
+              <w:pStyle w:val="Ttulo3"/>
             </w:pPr>
             <w:bookmarkStart w:id="17" w:name="_Toc422325561"/>
             <w:bookmarkEnd w:id="14"/>
@@ -12783,7 +12780,7 @@
           <w:insideH w:val="single" w:sz="4" w:space="0" w:color="auto"/>
           <w:insideV w:val="single" w:sz="4" w:space="0" w:color="auto"/>
         </w:tblBorders>
-        <w:tblLook w:val="04A0" w:firstRow="1" w:lastRow="0" w:firstColumn="1" w:lastColumn="0" w:noHBand="0" w:noVBand="1"/>
+        <w:tblLook w:val="04A0"/>
       </w:tblPr>
       <w:tblGrid>
         <w:gridCol w:w="1843"/>
@@ -12799,7 +12796,7 @@
           </w:tcPr>
           <w:p>
             <w:pPr>
-              <w:pStyle w:val="Heading3"/>
+              <w:pStyle w:val="Ttulo3"/>
             </w:pPr>
             <w:bookmarkStart w:id="18" w:name="_Toc422325562"/>
             <w:bookmarkEnd w:id="10"/>
@@ -12956,7 +12953,7 @@
           <w:insideH w:val="single" w:sz="4" w:space="0" w:color="auto"/>
           <w:insideV w:val="single" w:sz="4" w:space="0" w:color="auto"/>
         </w:tblBorders>
-        <w:tblLook w:val="04A0" w:firstRow="1" w:lastRow="0" w:firstColumn="1" w:lastColumn="0" w:noHBand="0" w:noVBand="1"/>
+        <w:tblLook w:val="04A0"/>
       </w:tblPr>
       <w:tblGrid>
         <w:gridCol w:w="1843"/>
@@ -12972,7 +12969,7 @@
           </w:tcPr>
           <w:p>
             <w:pPr>
-              <w:pStyle w:val="Heading3"/>
+              <w:pStyle w:val="Ttulo3"/>
             </w:pPr>
             <w:bookmarkStart w:id="19" w:name="_Toc422325563"/>
             <w:r>
@@ -13391,7 +13388,7 @@
           <w:insideH w:val="single" w:sz="4" w:space="0" w:color="auto"/>
           <w:insideV w:val="single" w:sz="4" w:space="0" w:color="auto"/>
         </w:tblBorders>
-        <w:tblLook w:val="04A0" w:firstRow="1" w:lastRow="0" w:firstColumn="1" w:lastColumn="0" w:noHBand="0" w:noVBand="1"/>
+        <w:tblLook w:val="04A0"/>
       </w:tblPr>
       <w:tblGrid>
         <w:gridCol w:w="1843"/>
@@ -13407,7 +13404,7 @@
           </w:tcPr>
           <w:p>
             <w:pPr>
-              <w:pStyle w:val="Heading3"/>
+              <w:pStyle w:val="Ttulo3"/>
             </w:pPr>
             <w:bookmarkStart w:id="20" w:name="_Toc422325564"/>
             <w:r>
@@ -13749,7 +13746,7 @@
     </w:p>
     <w:p>
       <w:pPr>
-        <w:pStyle w:val="Heading1"/>
+        <w:pStyle w:val="Ttulo1"/>
       </w:pPr>
       <w:bookmarkStart w:id="21" w:name="_Toc422325565"/>
       <w:r>
@@ -13760,7 +13757,7 @@
     </w:p>
     <w:p>
       <w:pPr>
-        <w:pStyle w:val="Heading2"/>
+        <w:pStyle w:val="Ttulo2"/>
       </w:pPr>
       <w:bookmarkStart w:id="22" w:name="_Toc422325566"/>
       <w:r>
@@ -13789,7 +13786,7 @@
           <w:lang w:eastAsia="pt-BR"/>
         </w:rPr>
         <w:drawing>
-          <wp:inline distT="0" distB="0" distL="0" distR="0" wp14:anchorId="715C1851" wp14:editId="751DC153">
+          <wp:inline distT="0" distB="0" distL="0" distR="0">
             <wp:extent cx="5864804" cy="5181600"/>
             <wp:effectExtent l="0" t="0" r="3175" b="0"/>
             <wp:docPr id="1" name="Picture 1"/>
@@ -13804,10 +13801,10 @@
                     <pic:cNvPicPr/>
                   </pic:nvPicPr>
                   <pic:blipFill>
-                    <a:blip r:embed="rId9">
+                    <a:blip r:embed="rId8" cstate="print">
                       <a:extLst>
                         <a:ext uri="{28A0092B-C50C-407E-A947-70E740481C1C}">
-                          <a14:useLocalDpi xmlns:a14="http://schemas.microsoft.com/office/drawing/2010/main" val="0"/>
+                          <a14:useLocalDpi xmlns:a14="http://schemas.microsoft.com/office/drawing/2010/main" xmlns:wps="http://schemas.microsoft.com/office/word/2010/wordprocessingShape" xmlns:wpi="http://schemas.microsoft.com/office/word/2010/wordprocessingInk" xmlns:wpg="http://schemas.microsoft.com/office/word/2010/wordprocessingGroup" xmlns:w14="http://schemas.microsoft.com/office/word/2010/wordml" xmlns:w="http://schemas.openxmlformats.org/wordprocessingml/2006/main" xmlns:w10="urn:schemas-microsoft-com:office:word" xmlns:wp14="http://schemas.microsoft.com/office/word/2010/wordprocessingDrawing" xmlns:v="urn:schemas-microsoft-com:vml" xmlns:o="urn:schemas-microsoft-com:office:office" xmlns:mc="http://schemas.openxmlformats.org/markup-compatibility/2006" xmlns:wpc="http://schemas.microsoft.com/office/word/2010/wordprocessingCanvas" xmlns="" val="0"/>
                         </a:ext>
                       </a:extLst>
                     </a:blip>
@@ -13896,7 +13893,7 @@
     </w:p>
     <w:p>
       <w:pPr>
-        <w:pStyle w:val="Heading2"/>
+        <w:pStyle w:val="Ttulo2"/>
         <w:jc w:val="center"/>
       </w:pPr>
       <w:bookmarkStart w:id="23" w:name="_Toc422325567"/>
@@ -13922,7 +13919,7 @@
           <w:lang w:eastAsia="pt-BR"/>
         </w:rPr>
         <w:drawing>
-          <wp:anchor distT="0" distB="0" distL="114300" distR="114300" simplePos="0" relativeHeight="251658240" behindDoc="1" locked="0" layoutInCell="1" allowOverlap="1" wp14:anchorId="5EB98E6E" wp14:editId="0F9A0295">
+          <wp:anchor distT="0" distB="0" distL="114300" distR="114300" simplePos="0" relativeHeight="251658240" behindDoc="1" locked="0" layoutInCell="1" allowOverlap="1">
             <wp:simplePos x="0" y="0"/>
             <wp:positionH relativeFrom="column">
               <wp:posOffset>-666750</wp:posOffset>
@@ -13953,10 +13950,10 @@
                     <pic:cNvPicPr/>
                   </pic:nvPicPr>
                   <pic:blipFill>
-                    <a:blip r:embed="rId10">
+                    <a:blip r:embed="rId9" cstate="print">
                       <a:extLst>
                         <a:ext uri="{28A0092B-C50C-407E-A947-70E740481C1C}">
-                          <a14:useLocalDpi xmlns:a14="http://schemas.microsoft.com/office/drawing/2010/main" val="0"/>
+                          <a14:useLocalDpi xmlns:a14="http://schemas.microsoft.com/office/drawing/2010/main" xmlns:wps="http://schemas.microsoft.com/office/word/2010/wordprocessingShape" xmlns:wpi="http://schemas.microsoft.com/office/word/2010/wordprocessingInk" xmlns:wpg="http://schemas.microsoft.com/office/word/2010/wordprocessingGroup" xmlns:w14="http://schemas.microsoft.com/office/word/2010/wordml" xmlns:w="http://schemas.openxmlformats.org/wordprocessingml/2006/main" xmlns:w10="urn:schemas-microsoft-com:office:word" xmlns:wp14="http://schemas.microsoft.com/office/word/2010/wordprocessingDrawing" xmlns:v="urn:schemas-microsoft-com:vml" xmlns:o="urn:schemas-microsoft-com:office:office" xmlns:mc="http://schemas.openxmlformats.org/markup-compatibility/2006" xmlns:wpc="http://schemas.microsoft.com/office/word/2010/wordprocessingCanvas" xmlns="" val="0"/>
                         </a:ext>
                       </a:extLst>
                     </a:blip>
@@ -13976,12 +13973,6 @@
                 </pic:pic>
               </a:graphicData>
             </a:graphic>
-            <wp14:sizeRelH relativeFrom="page">
-              <wp14:pctWidth>0</wp14:pctWidth>
-            </wp14:sizeRelH>
-            <wp14:sizeRelV relativeFrom="page">
-              <wp14:pctHeight>0</wp14:pctHeight>
-            </wp14:sizeRelV>
           </wp:anchor>
         </w:drawing>
       </w:r>
@@ -13996,7 +13987,7 @@
     </w:p>
     <w:p>
       <w:pPr>
-        <w:pStyle w:val="Heading2"/>
+        <w:pStyle w:val="Ttulo2"/>
       </w:pPr>
     </w:p>
     <w:p/>
@@ -14005,7 +13996,7 @@
     <w:p/>
     <w:p>
       <w:pPr>
-        <w:pStyle w:val="Heading2"/>
+        <w:pStyle w:val="Ttulo2"/>
       </w:pPr>
       <w:bookmarkStart w:id="24" w:name="_Toc422325568"/>
       <w:r>
@@ -14025,7 +14016,7 @@
           <w:insideH w:val="single" w:sz="4" w:space="0" w:color="auto"/>
           <w:insideV w:val="single" w:sz="4" w:space="0" w:color="auto"/>
         </w:tblBorders>
-        <w:tblLook w:val="04A0" w:firstRow="1" w:lastRow="0" w:firstColumn="1" w:lastColumn="0" w:noHBand="0" w:noVBand="1"/>
+        <w:tblLook w:val="04A0"/>
       </w:tblPr>
       <w:tblGrid>
         <w:gridCol w:w="1843"/>
@@ -14041,7 +14032,7 @@
           </w:tcPr>
           <w:p>
             <w:pPr>
-              <w:pStyle w:val="Heading3"/>
+              <w:pStyle w:val="Ttulo3"/>
             </w:pPr>
             <w:bookmarkStart w:id="25" w:name="_Toc422325569"/>
             <w:r>
@@ -15165,7 +15156,7 @@
           <w:insideH w:val="single" w:sz="4" w:space="0" w:color="auto"/>
           <w:insideV w:val="single" w:sz="4" w:space="0" w:color="auto"/>
         </w:tblBorders>
-        <w:tblLook w:val="04A0" w:firstRow="1" w:lastRow="0" w:firstColumn="1" w:lastColumn="0" w:noHBand="0" w:noVBand="1"/>
+        <w:tblLook w:val="04A0"/>
       </w:tblPr>
       <w:tblGrid>
         <w:gridCol w:w="1843"/>
@@ -15181,7 +15172,7 @@
           </w:tcPr>
           <w:p>
             <w:pPr>
-              <w:pStyle w:val="Heading3"/>
+              <w:pStyle w:val="Ttulo3"/>
             </w:pPr>
             <w:bookmarkStart w:id="26" w:name="_Toc422325570"/>
             <w:r>
@@ -15446,7 +15437,7 @@
           <w:insideH w:val="single" w:sz="4" w:space="0" w:color="auto"/>
           <w:insideV w:val="single" w:sz="4" w:space="0" w:color="auto"/>
         </w:tblBorders>
-        <w:tblLook w:val="04A0" w:firstRow="1" w:lastRow="0" w:firstColumn="1" w:lastColumn="0" w:noHBand="0" w:noVBand="1"/>
+        <w:tblLook w:val="04A0"/>
       </w:tblPr>
       <w:tblGrid>
         <w:gridCol w:w="1843"/>
@@ -15462,7 +15453,7 @@
           </w:tcPr>
           <w:p>
             <w:pPr>
-              <w:pStyle w:val="Heading3"/>
+              <w:pStyle w:val="Ttulo3"/>
             </w:pPr>
             <w:bookmarkStart w:id="27" w:name="_Toc422325571"/>
             <w:r>
@@ -15720,7 +15711,7 @@
           <w:insideH w:val="single" w:sz="4" w:space="0" w:color="auto"/>
           <w:insideV w:val="single" w:sz="4" w:space="0" w:color="auto"/>
         </w:tblBorders>
-        <w:tblLook w:val="04A0" w:firstRow="1" w:lastRow="0" w:firstColumn="1" w:lastColumn="0" w:noHBand="0" w:noVBand="1"/>
+        <w:tblLook w:val="04A0"/>
       </w:tblPr>
       <w:tblGrid>
         <w:gridCol w:w="1843"/>
@@ -15736,7 +15727,7 @@
           </w:tcPr>
           <w:p>
             <w:pPr>
-              <w:pStyle w:val="Heading3"/>
+              <w:pStyle w:val="Ttulo3"/>
             </w:pPr>
             <w:bookmarkStart w:id="28" w:name="_Toc422325572"/>
             <w:r>
@@ -16678,7 +16669,7 @@
           <w:insideH w:val="single" w:sz="4" w:space="0" w:color="auto"/>
           <w:insideV w:val="single" w:sz="4" w:space="0" w:color="auto"/>
         </w:tblBorders>
-        <w:tblLook w:val="04A0" w:firstRow="1" w:lastRow="0" w:firstColumn="1" w:lastColumn="0" w:noHBand="0" w:noVBand="1"/>
+        <w:tblLook w:val="04A0"/>
       </w:tblPr>
       <w:tblGrid>
         <w:gridCol w:w="1951"/>
@@ -16694,7 +16685,7 @@
           </w:tcPr>
           <w:p>
             <w:pPr>
-              <w:pStyle w:val="Heading3"/>
+              <w:pStyle w:val="Ttulo3"/>
             </w:pPr>
             <w:bookmarkStart w:id="29" w:name="_Toc422325573"/>
             <w:r>
@@ -17839,7 +17830,7 @@
           <w:insideH w:val="single" w:sz="4" w:space="0" w:color="auto"/>
           <w:insideV w:val="single" w:sz="4" w:space="0" w:color="auto"/>
         </w:tblBorders>
-        <w:tblLook w:val="04A0" w:firstRow="1" w:lastRow="0" w:firstColumn="1" w:lastColumn="0" w:noHBand="0" w:noVBand="1"/>
+        <w:tblLook w:val="04A0"/>
       </w:tblPr>
       <w:tblGrid>
         <w:gridCol w:w="1843"/>
@@ -17855,7 +17846,7 @@
           </w:tcPr>
           <w:p>
             <w:pPr>
-              <w:pStyle w:val="Heading3"/>
+              <w:pStyle w:val="Ttulo3"/>
             </w:pPr>
             <w:bookmarkStart w:id="30" w:name="_Toc422325574"/>
             <w:r>
@@ -18036,7 +18027,7 @@
           <w:insideH w:val="single" w:sz="4" w:space="0" w:color="auto"/>
           <w:insideV w:val="single" w:sz="4" w:space="0" w:color="auto"/>
         </w:tblBorders>
-        <w:tblLook w:val="04A0" w:firstRow="1" w:lastRow="0" w:firstColumn="1" w:lastColumn="0" w:noHBand="0" w:noVBand="1"/>
+        <w:tblLook w:val="04A0"/>
       </w:tblPr>
       <w:tblGrid>
         <w:gridCol w:w="1865"/>
@@ -18052,7 +18043,7 @@
           </w:tcPr>
           <w:p>
             <w:pPr>
-              <w:pStyle w:val="Heading3"/>
+              <w:pStyle w:val="Ttulo3"/>
             </w:pPr>
             <w:bookmarkStart w:id="31" w:name="_Toc422325575"/>
             <w:r>
@@ -18238,7 +18229,7 @@
           <w:insideH w:val="single" w:sz="4" w:space="0" w:color="auto"/>
           <w:insideV w:val="single" w:sz="4" w:space="0" w:color="auto"/>
         </w:tblBorders>
-        <w:tblLook w:val="04A0" w:firstRow="1" w:lastRow="0" w:firstColumn="1" w:lastColumn="0" w:noHBand="0" w:noVBand="1"/>
+        <w:tblLook w:val="04A0"/>
       </w:tblPr>
       <w:tblGrid>
         <w:gridCol w:w="1865"/>
@@ -18254,7 +18245,7 @@
           </w:tcPr>
           <w:p>
             <w:pPr>
-              <w:pStyle w:val="Heading3"/>
+              <w:pStyle w:val="Ttulo3"/>
             </w:pPr>
             <w:bookmarkStart w:id="32" w:name="_Toc422325576"/>
             <w:r>
@@ -18467,7 +18458,7 @@
           <w:insideH w:val="single" w:sz="4" w:space="0" w:color="auto"/>
           <w:insideV w:val="single" w:sz="4" w:space="0" w:color="auto"/>
         </w:tblBorders>
-        <w:tblLook w:val="04A0" w:firstRow="1" w:lastRow="0" w:firstColumn="1" w:lastColumn="0" w:noHBand="0" w:noVBand="1"/>
+        <w:tblLook w:val="04A0"/>
       </w:tblPr>
       <w:tblGrid>
         <w:gridCol w:w="1843"/>
@@ -18483,7 +18474,7 @@
           </w:tcPr>
           <w:p>
             <w:pPr>
-              <w:pStyle w:val="Heading3"/>
+              <w:pStyle w:val="Ttulo3"/>
             </w:pPr>
             <w:bookmarkStart w:id="33" w:name="_Toc422325577"/>
             <w:r>
@@ -18696,7 +18687,7 @@
           <w:insideH w:val="single" w:sz="4" w:space="0" w:color="auto"/>
           <w:insideV w:val="single" w:sz="4" w:space="0" w:color="auto"/>
         </w:tblBorders>
-        <w:tblLook w:val="04A0" w:firstRow="1" w:lastRow="0" w:firstColumn="1" w:lastColumn="0" w:noHBand="0" w:noVBand="1"/>
+        <w:tblLook w:val="04A0"/>
       </w:tblPr>
       <w:tblGrid>
         <w:gridCol w:w="1843"/>
@@ -18712,7 +18703,7 @@
           </w:tcPr>
           <w:p>
             <w:pPr>
-              <w:pStyle w:val="Heading3"/>
+              <w:pStyle w:val="Ttulo3"/>
             </w:pPr>
             <w:bookmarkStart w:id="34" w:name="_Toc422325578"/>
             <w:r>
@@ -18867,7 +18858,7 @@
           <w:insideH w:val="single" w:sz="4" w:space="0" w:color="auto"/>
           <w:insideV w:val="single" w:sz="4" w:space="0" w:color="auto"/>
         </w:tblBorders>
-        <w:tblLook w:val="04A0" w:firstRow="1" w:lastRow="0" w:firstColumn="1" w:lastColumn="0" w:noHBand="0" w:noVBand="1"/>
+        <w:tblLook w:val="04A0"/>
       </w:tblPr>
       <w:tblGrid>
         <w:gridCol w:w="1861"/>
@@ -18883,7 +18874,7 @@
           </w:tcPr>
           <w:p>
             <w:pPr>
-              <w:pStyle w:val="Heading3"/>
+              <w:pStyle w:val="Ttulo3"/>
             </w:pPr>
             <w:bookmarkStart w:id="35" w:name="_Toc422325579"/>
             <w:r>
@@ -19161,7 +19152,7 @@
           <w:insideH w:val="single" w:sz="4" w:space="0" w:color="auto"/>
           <w:insideV w:val="single" w:sz="4" w:space="0" w:color="auto"/>
         </w:tblBorders>
-        <w:tblLook w:val="04A0" w:firstRow="1" w:lastRow="0" w:firstColumn="1" w:lastColumn="0" w:noHBand="0" w:noVBand="1"/>
+        <w:tblLook w:val="04A0"/>
       </w:tblPr>
       <w:tblGrid>
         <w:gridCol w:w="1857"/>
@@ -19177,7 +19168,7 @@
           </w:tcPr>
           <w:p>
             <w:pPr>
-              <w:pStyle w:val="Heading3"/>
+              <w:pStyle w:val="Ttulo3"/>
             </w:pPr>
             <w:bookmarkStart w:id="36" w:name="_Toc422325580"/>
             <w:r>
@@ -19460,7 +19451,7 @@
           <w:insideH w:val="single" w:sz="4" w:space="0" w:color="auto"/>
           <w:insideV w:val="single" w:sz="4" w:space="0" w:color="auto"/>
         </w:tblBorders>
-        <w:tblLook w:val="04A0" w:firstRow="1" w:lastRow="0" w:firstColumn="1" w:lastColumn="0" w:noHBand="0" w:noVBand="1"/>
+        <w:tblLook w:val="04A0"/>
       </w:tblPr>
       <w:tblGrid>
         <w:gridCol w:w="1911"/>
@@ -19478,7 +19469,7 @@
           </w:tcPr>
           <w:p>
             <w:pPr>
-              <w:pStyle w:val="Heading3"/>
+              <w:pStyle w:val="Ttulo3"/>
             </w:pPr>
             <w:bookmarkStart w:id="37" w:name="_Toc422325581"/>
             <w:r>
@@ -19722,7 +19713,7 @@
           <w:insideH w:val="single" w:sz="4" w:space="0" w:color="auto"/>
           <w:insideV w:val="single" w:sz="4" w:space="0" w:color="auto"/>
         </w:tblBorders>
-        <w:tblLook w:val="04A0" w:firstRow="1" w:lastRow="0" w:firstColumn="1" w:lastColumn="0" w:noHBand="0" w:noVBand="1"/>
+        <w:tblLook w:val="04A0"/>
       </w:tblPr>
       <w:tblGrid>
         <w:gridCol w:w="1864"/>
@@ -19740,7 +19731,7 @@
           </w:tcPr>
           <w:p>
             <w:pPr>
-              <w:pStyle w:val="Heading3"/>
+              <w:pStyle w:val="Ttulo3"/>
             </w:pPr>
             <w:bookmarkStart w:id="38" w:name="_Toc422325582"/>
             <w:r>
@@ -19983,7 +19974,7 @@
           <w:insideH w:val="single" w:sz="4" w:space="0" w:color="auto"/>
           <w:insideV w:val="single" w:sz="4" w:space="0" w:color="auto"/>
         </w:tblBorders>
-        <w:tblLook w:val="04A0" w:firstRow="1" w:lastRow="0" w:firstColumn="1" w:lastColumn="0" w:noHBand="0" w:noVBand="1"/>
+        <w:tblLook w:val="04A0"/>
       </w:tblPr>
       <w:tblGrid>
         <w:gridCol w:w="1864"/>
@@ -20001,7 +19992,7 @@
           </w:tcPr>
           <w:p>
             <w:pPr>
-              <w:pStyle w:val="Heading3"/>
+              <w:pStyle w:val="Ttulo3"/>
             </w:pPr>
             <w:bookmarkStart w:id="39" w:name="_Toc422325583"/>
             <w:r>
@@ -20375,7 +20366,7 @@
           <w:insideH w:val="single" w:sz="4" w:space="0" w:color="auto"/>
           <w:insideV w:val="single" w:sz="4" w:space="0" w:color="auto"/>
         </w:tblBorders>
-        <w:tblLook w:val="04A0" w:firstRow="1" w:lastRow="0" w:firstColumn="1" w:lastColumn="0" w:noHBand="0" w:noVBand="1"/>
+        <w:tblLook w:val="04A0"/>
       </w:tblPr>
       <w:tblGrid>
         <w:gridCol w:w="1928"/>
@@ -20393,7 +20384,7 @@
           </w:tcPr>
           <w:p>
             <w:pPr>
-              <w:pStyle w:val="Heading3"/>
+              <w:pStyle w:val="Ttulo3"/>
             </w:pPr>
             <w:bookmarkStart w:id="42" w:name="_Toc422325584"/>
             <w:r>
@@ -23757,7 +23748,7 @@
           <w:insideH w:val="single" w:sz="4" w:space="0" w:color="auto"/>
           <w:insideV w:val="single" w:sz="4" w:space="0" w:color="auto"/>
         </w:tblBorders>
-        <w:tblLook w:val="04A0" w:firstRow="1" w:lastRow="0" w:firstColumn="1" w:lastColumn="0" w:noHBand="0" w:noVBand="1"/>
+        <w:tblLook w:val="04A0"/>
       </w:tblPr>
       <w:tblGrid>
         <w:gridCol w:w="1911"/>
@@ -23775,7 +23766,7 @@
           </w:tcPr>
           <w:p>
             <w:pPr>
-              <w:pStyle w:val="Heading3"/>
+              <w:pStyle w:val="Ttulo3"/>
             </w:pPr>
             <w:bookmarkStart w:id="47" w:name="_Toc422325585"/>
             <w:r>
@@ -24059,7 +24050,7 @@
           <w:insideH w:val="single" w:sz="4" w:space="0" w:color="auto"/>
           <w:insideV w:val="single" w:sz="4" w:space="0" w:color="auto"/>
         </w:tblBorders>
-        <w:tblLook w:val="04A0" w:firstRow="1" w:lastRow="0" w:firstColumn="1" w:lastColumn="0" w:noHBand="0" w:noVBand="1"/>
+        <w:tblLook w:val="04A0"/>
       </w:tblPr>
       <w:tblGrid>
         <w:gridCol w:w="1911"/>
@@ -24077,7 +24068,7 @@
           </w:tcPr>
           <w:p>
             <w:pPr>
-              <w:pStyle w:val="Heading3"/>
+              <w:pStyle w:val="Ttulo3"/>
             </w:pPr>
             <w:bookmarkStart w:id="48" w:name="_Toc422325586"/>
             <w:r>
@@ -24348,7 +24339,7 @@
           <w:insideH w:val="single" w:sz="4" w:space="0" w:color="auto"/>
           <w:insideV w:val="single" w:sz="4" w:space="0" w:color="auto"/>
         </w:tblBorders>
-        <w:tblLook w:val="04A0" w:firstRow="1" w:lastRow="0" w:firstColumn="1" w:lastColumn="0" w:noHBand="0" w:noVBand="1"/>
+        <w:tblLook w:val="04A0"/>
       </w:tblPr>
       <w:tblGrid>
         <w:gridCol w:w="1911"/>
@@ -24366,7 +24357,7 @@
           </w:tcPr>
           <w:p>
             <w:pPr>
-              <w:pStyle w:val="Heading3"/>
+              <w:pStyle w:val="Ttulo3"/>
             </w:pPr>
             <w:bookmarkStart w:id="49" w:name="_Toc422325587"/>
             <w:r>
@@ -24656,7 +24647,7 @@
           <w:insideH w:val="single" w:sz="4" w:space="0" w:color="auto"/>
           <w:insideV w:val="single" w:sz="4" w:space="0" w:color="auto"/>
         </w:tblBorders>
-        <w:tblLook w:val="04A0" w:firstRow="1" w:lastRow="0" w:firstColumn="1" w:lastColumn="0" w:noHBand="0" w:noVBand="1"/>
+        <w:tblLook w:val="04A0"/>
       </w:tblPr>
       <w:tblGrid>
         <w:gridCol w:w="1951"/>
@@ -24672,7 +24663,7 @@
           </w:tcPr>
           <w:p>
             <w:pPr>
-              <w:pStyle w:val="Heading3"/>
+              <w:pStyle w:val="Ttulo3"/>
             </w:pPr>
             <w:bookmarkStart w:id="50" w:name="_Toc422325588"/>
             <w:r>
@@ -25264,7 +25255,7 @@
           <w:insideH w:val="single" w:sz="4" w:space="0" w:color="auto"/>
           <w:insideV w:val="single" w:sz="4" w:space="0" w:color="auto"/>
         </w:tblBorders>
-        <w:tblLook w:val="04A0" w:firstRow="1" w:lastRow="0" w:firstColumn="1" w:lastColumn="0" w:noHBand="0" w:noVBand="1"/>
+        <w:tblLook w:val="04A0"/>
       </w:tblPr>
       <w:tblGrid>
         <w:gridCol w:w="1857"/>
@@ -25280,7 +25271,7 @@
           </w:tcPr>
           <w:p>
             <w:pPr>
-              <w:pStyle w:val="Heading3"/>
+              <w:pStyle w:val="Ttulo3"/>
             </w:pPr>
             <w:bookmarkStart w:id="52" w:name="_Toc422325589"/>
             <w:r>
@@ -25526,7 +25517,7 @@
           <w:insideH w:val="single" w:sz="4" w:space="0" w:color="auto"/>
           <w:insideV w:val="single" w:sz="4" w:space="0" w:color="auto"/>
         </w:tblBorders>
-        <w:tblLook w:val="04A0" w:firstRow="1" w:lastRow="0" w:firstColumn="1" w:lastColumn="0" w:noHBand="0" w:noVBand="1"/>
+        <w:tblLook w:val="04A0"/>
       </w:tblPr>
       <w:tblGrid>
         <w:gridCol w:w="2049"/>
@@ -25544,7 +25535,7 @@
           </w:tcPr>
           <w:p>
             <w:pPr>
-              <w:pStyle w:val="Heading3"/>
+              <w:pStyle w:val="Ttulo3"/>
             </w:pPr>
             <w:bookmarkStart w:id="53" w:name="_Toc422325590"/>
             <w:r>
@@ -25753,7 +25744,7 @@
           <w:insideH w:val="single" w:sz="4" w:space="0" w:color="auto"/>
           <w:insideV w:val="single" w:sz="4" w:space="0" w:color="auto"/>
         </w:tblBorders>
-        <w:tblLook w:val="04A0" w:firstRow="1" w:lastRow="0" w:firstColumn="1" w:lastColumn="0" w:noHBand="0" w:noVBand="1"/>
+        <w:tblLook w:val="04A0"/>
       </w:tblPr>
       <w:tblGrid>
         <w:gridCol w:w="2049"/>
@@ -25771,7 +25762,7 @@
           </w:tcPr>
           <w:p>
             <w:pPr>
-              <w:pStyle w:val="Heading3"/>
+              <w:pStyle w:val="Ttulo3"/>
             </w:pPr>
             <w:bookmarkStart w:id="54" w:name="_Toc422325591"/>
             <w:r>
@@ -26045,7 +26036,7 @@
           <w:insideH w:val="single" w:sz="4" w:space="0" w:color="auto"/>
           <w:insideV w:val="single" w:sz="4" w:space="0" w:color="auto"/>
         </w:tblBorders>
-        <w:tblLook w:val="04A0" w:firstRow="1" w:lastRow="0" w:firstColumn="1" w:lastColumn="0" w:noHBand="0" w:noVBand="1"/>
+        <w:tblLook w:val="04A0"/>
       </w:tblPr>
       <w:tblGrid>
         <w:gridCol w:w="2049"/>
@@ -26063,7 +26054,7 @@
           </w:tcPr>
           <w:p>
             <w:pPr>
-              <w:pStyle w:val="Heading3"/>
+              <w:pStyle w:val="Ttulo3"/>
             </w:pPr>
             <w:bookmarkStart w:id="55" w:name="_Toc422325592"/>
             <w:r>
@@ -26365,7 +26356,7 @@
           <w:insideH w:val="single" w:sz="4" w:space="0" w:color="auto"/>
           <w:insideV w:val="single" w:sz="4" w:space="0" w:color="auto"/>
         </w:tblBorders>
-        <w:tblLook w:val="04A0" w:firstRow="1" w:lastRow="0" w:firstColumn="1" w:lastColumn="0" w:noHBand="0" w:noVBand="1"/>
+        <w:tblLook w:val="04A0"/>
       </w:tblPr>
       <w:tblGrid>
         <w:gridCol w:w="2049"/>
@@ -26383,7 +26374,7 @@
           </w:tcPr>
           <w:p>
             <w:pPr>
-              <w:pStyle w:val="Heading3"/>
+              <w:pStyle w:val="Ttulo3"/>
             </w:pPr>
             <w:bookmarkStart w:id="56" w:name="_Toc422325593"/>
             <w:r>
@@ -26772,7 +26763,7 @@
           <w:insideH w:val="single" w:sz="4" w:space="0" w:color="auto"/>
           <w:insideV w:val="single" w:sz="4" w:space="0" w:color="auto"/>
         </w:tblBorders>
-        <w:tblLook w:val="04A0" w:firstRow="1" w:lastRow="0" w:firstColumn="1" w:lastColumn="0" w:noHBand="0" w:noVBand="1"/>
+        <w:tblLook w:val="04A0"/>
       </w:tblPr>
       <w:tblGrid>
         <w:gridCol w:w="2235"/>
@@ -26788,7 +26779,7 @@
           </w:tcPr>
           <w:p>
             <w:pPr>
-              <w:pStyle w:val="Heading3"/>
+              <w:pStyle w:val="Ttulo3"/>
             </w:pPr>
             <w:bookmarkStart w:id="57" w:name="_Toc422325594"/>
             <w:r>
@@ -27043,7 +27034,7 @@
           <w:insideH w:val="single" w:sz="4" w:space="0" w:color="auto"/>
           <w:insideV w:val="single" w:sz="4" w:space="0" w:color="auto"/>
         </w:tblBorders>
-        <w:tblLook w:val="04A0" w:firstRow="1" w:lastRow="0" w:firstColumn="1" w:lastColumn="0" w:noHBand="0" w:noVBand="1"/>
+        <w:tblLook w:val="04A0"/>
       </w:tblPr>
       <w:tblGrid>
         <w:gridCol w:w="2235"/>
@@ -27059,7 +27050,7 @@
           </w:tcPr>
           <w:p>
             <w:pPr>
-              <w:pStyle w:val="Heading3"/>
+              <w:pStyle w:val="Ttulo3"/>
             </w:pPr>
             <w:bookmarkStart w:id="58" w:name="_Toc422325595"/>
             <w:r>
@@ -27665,7 +27656,7 @@
     </w:p>
     <w:p>
       <w:pPr>
-        <w:pStyle w:val="Heading1"/>
+        <w:pStyle w:val="Ttulo1"/>
       </w:pPr>
       <w:bookmarkStart w:id="59" w:name="_Toc422325596"/>
       <w:r>
@@ -27676,7 +27667,7 @@
     </w:p>
     <w:p>
       <w:pPr>
-        <w:pStyle w:val="Heading2"/>
+        <w:pStyle w:val="Ttulo2"/>
       </w:pPr>
       <w:bookmarkStart w:id="60" w:name="_Toc422325597"/>
       <w:r>
@@ -27710,7 +27701,7 @@
           <w:lang w:eastAsia="pt-BR"/>
         </w:rPr>
         <w:drawing>
-          <wp:inline distT="0" distB="0" distL="0" distR="0" wp14:anchorId="118E8E8F" wp14:editId="24FFABBD">
+          <wp:inline distT="0" distB="0" distL="0" distR="0">
             <wp:extent cx="5689600" cy="4458945"/>
             <wp:effectExtent l="0" t="0" r="6350" b="0"/>
             <wp:docPr id="2" name="Picture 2"/>
@@ -27725,10 +27716,10 @@
                     <pic:cNvPicPr/>
                   </pic:nvPicPr>
                   <pic:blipFill>
-                    <a:blip r:embed="rId11">
+                    <a:blip r:embed="rId10" cstate="print">
                       <a:extLst>
                         <a:ext uri="{28A0092B-C50C-407E-A947-70E740481C1C}">
-                          <a14:useLocalDpi xmlns:a14="http://schemas.microsoft.com/office/drawing/2010/main" val="0"/>
+                          <a14:useLocalDpi xmlns:a14="http://schemas.microsoft.com/office/drawing/2010/main" xmlns:wps="http://schemas.microsoft.com/office/word/2010/wordprocessingShape" xmlns:wpi="http://schemas.microsoft.com/office/word/2010/wordprocessingInk" xmlns:wpg="http://schemas.microsoft.com/office/word/2010/wordprocessingGroup" xmlns:w14="http://schemas.microsoft.com/office/word/2010/wordml" xmlns:w="http://schemas.openxmlformats.org/wordprocessingml/2006/main" xmlns:w10="urn:schemas-microsoft-com:office:word" xmlns:wp14="http://schemas.microsoft.com/office/word/2010/wordprocessingDrawing" xmlns:v="urn:schemas-microsoft-com:vml" xmlns:o="urn:schemas-microsoft-com:office:office" xmlns:mc="http://schemas.openxmlformats.org/markup-compatibility/2006" xmlns:wpc="http://schemas.microsoft.com/office/word/2010/wordprocessingCanvas" xmlns="" val="0"/>
                         </a:ext>
                       </a:extLst>
                     </a:blip>
@@ -27755,7 +27746,7 @@
     <w:p/>
     <w:p>
       <w:pPr>
-        <w:pStyle w:val="Heading2"/>
+        <w:pStyle w:val="Ttulo2"/>
       </w:pPr>
       <w:bookmarkStart w:id="61" w:name="_Toc422325598"/>
       <w:r>
@@ -27774,7 +27765,7 @@
           <w:insideH w:val="single" w:sz="4" w:space="0" w:color="auto"/>
           <w:insideV w:val="single" w:sz="4" w:space="0" w:color="auto"/>
         </w:tblBorders>
-        <w:tblLook w:val="04A0" w:firstRow="1" w:lastRow="0" w:firstColumn="1" w:lastColumn="0" w:noHBand="0" w:noVBand="1"/>
+        <w:tblLook w:val="04A0"/>
       </w:tblPr>
       <w:tblGrid>
         <w:gridCol w:w="1843"/>
@@ -27790,7 +27781,7 @@
           </w:tcPr>
           <w:p>
             <w:pPr>
-              <w:pStyle w:val="Heading3"/>
+              <w:pStyle w:val="Ttulo3"/>
             </w:pPr>
             <w:bookmarkStart w:id="62" w:name="_Toc422325599"/>
             <w:r>
@@ -27965,7 +27956,7 @@
           <w:insideH w:val="single" w:sz="4" w:space="0" w:color="auto"/>
           <w:insideV w:val="single" w:sz="4" w:space="0" w:color="auto"/>
         </w:tblBorders>
-        <w:tblLook w:val="04A0" w:firstRow="1" w:lastRow="0" w:firstColumn="1" w:lastColumn="0" w:noHBand="0" w:noVBand="1"/>
+        <w:tblLook w:val="04A0"/>
       </w:tblPr>
       <w:tblGrid>
         <w:gridCol w:w="1843"/>
@@ -27981,7 +27972,7 @@
           </w:tcPr>
           <w:p>
             <w:pPr>
-              <w:pStyle w:val="Heading3"/>
+              <w:pStyle w:val="Ttulo3"/>
             </w:pPr>
             <w:bookmarkStart w:id="63" w:name="_Toc422325600"/>
             <w:r>
@@ -28169,7 +28160,7 @@
           <w:insideH w:val="single" w:sz="4" w:space="0" w:color="auto"/>
           <w:insideV w:val="single" w:sz="4" w:space="0" w:color="auto"/>
         </w:tblBorders>
-        <w:tblLook w:val="04A0" w:firstRow="1" w:lastRow="0" w:firstColumn="1" w:lastColumn="0" w:noHBand="0" w:noVBand="1"/>
+        <w:tblLook w:val="04A0"/>
       </w:tblPr>
       <w:tblGrid>
         <w:gridCol w:w="1843"/>
@@ -28185,7 +28176,7 @@
           </w:tcPr>
           <w:p>
             <w:pPr>
-              <w:pStyle w:val="Heading3"/>
+              <w:pStyle w:val="Ttulo3"/>
             </w:pPr>
             <w:bookmarkStart w:id="64" w:name="_Toc422325601"/>
             <w:r>
@@ -28372,7 +28363,7 @@
           <w:insideH w:val="single" w:sz="4" w:space="0" w:color="auto"/>
           <w:insideV w:val="single" w:sz="4" w:space="0" w:color="auto"/>
         </w:tblBorders>
-        <w:tblLook w:val="04A0" w:firstRow="1" w:lastRow="0" w:firstColumn="1" w:lastColumn="0" w:noHBand="0" w:noVBand="1"/>
+        <w:tblLook w:val="04A0"/>
       </w:tblPr>
       <w:tblGrid>
         <w:gridCol w:w="1843"/>
@@ -28388,7 +28379,7 @@
           </w:tcPr>
           <w:p>
             <w:pPr>
-              <w:pStyle w:val="Heading3"/>
+              <w:pStyle w:val="Ttulo3"/>
             </w:pPr>
             <w:bookmarkStart w:id="65" w:name="_Toc422325602"/>
             <w:r>
@@ -28570,7 +28561,7 @@
     </w:p>
     <w:p>
       <w:pPr>
-        <w:pStyle w:val="Heading1"/>
+        <w:pStyle w:val="Ttulo1"/>
       </w:pPr>
       <w:bookmarkStart w:id="66" w:name="_Toc422325603"/>
       <w:r>
@@ -28587,7 +28578,7 @@
     </w:p>
     <w:p>
       <w:pPr>
-        <w:pStyle w:val="Heading2"/>
+        <w:pStyle w:val="Ttulo2"/>
       </w:pPr>
       <w:bookmarkStart w:id="67" w:name="_Toc422325604"/>
       <w:r>
@@ -28603,7 +28594,7 @@
           <w:lang w:eastAsia="pt-BR"/>
         </w:rPr>
         <w:drawing>
-          <wp:inline distT="0" distB="0" distL="0" distR="0" wp14:anchorId="7F6C3671" wp14:editId="75718382">
+          <wp:inline distT="0" distB="0" distL="0" distR="0">
             <wp:extent cx="5428279" cy="3724053"/>
             <wp:effectExtent l="0" t="0" r="0" b="0"/>
             <wp:docPr id="3" name="Picture 3"/>
@@ -28618,10 +28609,10 @@
                     <pic:cNvPicPr/>
                   </pic:nvPicPr>
                   <pic:blipFill>
-                    <a:blip r:embed="rId12">
+                    <a:blip r:embed="rId11" cstate="print">
                       <a:extLst>
                         <a:ext uri="{28A0092B-C50C-407E-A947-70E740481C1C}">
-                          <a14:useLocalDpi xmlns:a14="http://schemas.microsoft.com/office/drawing/2010/main" val="0"/>
+                          <a14:useLocalDpi xmlns:a14="http://schemas.microsoft.com/office/drawing/2010/main" xmlns:wps="http://schemas.microsoft.com/office/word/2010/wordprocessingShape" xmlns:wpi="http://schemas.microsoft.com/office/word/2010/wordprocessingInk" xmlns:wpg="http://schemas.microsoft.com/office/word/2010/wordprocessingGroup" xmlns:w14="http://schemas.microsoft.com/office/word/2010/wordml" xmlns:w="http://schemas.openxmlformats.org/wordprocessingml/2006/main" xmlns:w10="urn:schemas-microsoft-com:office:word" xmlns:wp14="http://schemas.microsoft.com/office/word/2010/wordprocessingDrawing" xmlns:v="urn:schemas-microsoft-com:vml" xmlns:o="urn:schemas-microsoft-com:office:office" xmlns:mc="http://schemas.openxmlformats.org/markup-compatibility/2006" xmlns:wpc="http://schemas.microsoft.com/office/word/2010/wordprocessingCanvas" xmlns="" val="0"/>
                         </a:ext>
                       </a:extLst>
                     </a:blip>
@@ -28652,7 +28643,7 @@
     </w:p>
     <w:p>
       <w:pPr>
-        <w:pStyle w:val="Heading2"/>
+        <w:pStyle w:val="Ttulo2"/>
       </w:pPr>
       <w:bookmarkStart w:id="68" w:name="_Toc422325605"/>
       <w:r>
@@ -28671,7 +28662,7 @@
           <w:insideH w:val="single" w:sz="4" w:space="0" w:color="auto"/>
           <w:insideV w:val="single" w:sz="4" w:space="0" w:color="auto"/>
         </w:tblBorders>
-        <w:tblLook w:val="04A0" w:firstRow="1" w:lastRow="0" w:firstColumn="1" w:lastColumn="0" w:noHBand="0" w:noVBand="1"/>
+        <w:tblLook w:val="04A0"/>
       </w:tblPr>
       <w:tblGrid>
         <w:gridCol w:w="1843"/>
@@ -28687,7 +28678,7 @@
           </w:tcPr>
           <w:p>
             <w:pPr>
-              <w:pStyle w:val="Heading3"/>
+              <w:pStyle w:val="Ttulo3"/>
             </w:pPr>
             <w:bookmarkStart w:id="69" w:name="_Toc422325606"/>
             <w:r>
@@ -28848,7 +28839,7 @@
           <w:insideH w:val="single" w:sz="4" w:space="0" w:color="auto"/>
           <w:insideV w:val="single" w:sz="4" w:space="0" w:color="auto"/>
         </w:tblBorders>
-        <w:tblLook w:val="04A0" w:firstRow="1" w:lastRow="0" w:firstColumn="1" w:lastColumn="0" w:noHBand="0" w:noVBand="1"/>
+        <w:tblLook w:val="04A0"/>
       </w:tblPr>
       <w:tblGrid>
         <w:gridCol w:w="1843"/>
@@ -28864,7 +28855,7 @@
           </w:tcPr>
           <w:p>
             <w:pPr>
-              <w:pStyle w:val="Heading3"/>
+              <w:pStyle w:val="Ttulo3"/>
             </w:pPr>
             <w:bookmarkStart w:id="70" w:name="_Toc422325607"/>
             <w:r>
@@ -29204,7 +29195,7 @@
           <w:insideH w:val="single" w:sz="4" w:space="0" w:color="auto"/>
           <w:insideV w:val="single" w:sz="4" w:space="0" w:color="auto"/>
         </w:tblBorders>
-        <w:tblLook w:val="04A0" w:firstRow="1" w:lastRow="0" w:firstColumn="1" w:lastColumn="0" w:noHBand="0" w:noVBand="1"/>
+        <w:tblLook w:val="04A0"/>
       </w:tblPr>
       <w:tblGrid>
         <w:gridCol w:w="1877"/>
@@ -29220,7 +29211,7 @@
           </w:tcPr>
           <w:p>
             <w:pPr>
-              <w:pStyle w:val="Heading3"/>
+              <w:pStyle w:val="Ttulo3"/>
             </w:pPr>
             <w:bookmarkStart w:id="71" w:name="_Toc422325608"/>
             <w:r>
@@ -29568,7 +29559,7 @@
           <w:insideH w:val="single" w:sz="4" w:space="0" w:color="auto"/>
           <w:insideV w:val="single" w:sz="4" w:space="0" w:color="auto"/>
         </w:tblBorders>
-        <w:tblLook w:val="04A0" w:firstRow="1" w:lastRow="0" w:firstColumn="1" w:lastColumn="0" w:noHBand="0" w:noVBand="1"/>
+        <w:tblLook w:val="04A0"/>
       </w:tblPr>
       <w:tblGrid>
         <w:gridCol w:w="1877"/>
@@ -29584,7 +29575,7 @@
           </w:tcPr>
           <w:p>
             <w:pPr>
-              <w:pStyle w:val="Heading3"/>
+              <w:pStyle w:val="Ttulo3"/>
             </w:pPr>
             <w:bookmarkStart w:id="72" w:name="_Toc422325609"/>
             <w:r>
@@ -29885,7 +29876,7 @@
     </w:p>
     <w:p>
       <w:pPr>
-        <w:pStyle w:val="Heading1"/>
+        <w:pStyle w:val="Ttulo1"/>
       </w:pPr>
       <w:bookmarkStart w:id="73" w:name="_Toc422325610"/>
       <w:r>
@@ -29896,7 +29887,7 @@
     </w:p>
     <w:p>
       <w:pPr>
-        <w:pStyle w:val="Heading2"/>
+        <w:pStyle w:val="Ttulo2"/>
       </w:pPr>
       <w:bookmarkStart w:id="74" w:name="_Toc422325611"/>
       <w:r>
@@ -29912,7 +29903,7 @@
           <w:lang w:eastAsia="pt-BR"/>
         </w:rPr>
         <w:drawing>
-          <wp:inline distT="0" distB="0" distL="0" distR="0" wp14:anchorId="1ECF192D" wp14:editId="0A058C12">
+          <wp:inline distT="0" distB="0" distL="0" distR="0">
             <wp:extent cx="6159500" cy="4965700"/>
             <wp:effectExtent l="0" t="0" r="0" b="6350"/>
             <wp:docPr id="4" name="Picture 4"/>
@@ -29927,10 +29918,10 @@
                     <pic:cNvPicPr/>
                   </pic:nvPicPr>
                   <pic:blipFill>
-                    <a:blip r:embed="rId13">
+                    <a:blip r:embed="rId12" cstate="print">
                       <a:extLst>
                         <a:ext uri="{28A0092B-C50C-407E-A947-70E740481C1C}">
-                          <a14:useLocalDpi xmlns:a14="http://schemas.microsoft.com/office/drawing/2010/main" val="0"/>
+                          <a14:useLocalDpi xmlns:a14="http://schemas.microsoft.com/office/drawing/2010/main" xmlns:wps="http://schemas.microsoft.com/office/word/2010/wordprocessingShape" xmlns:wpi="http://schemas.microsoft.com/office/word/2010/wordprocessingInk" xmlns:wpg="http://schemas.microsoft.com/office/word/2010/wordprocessingGroup" xmlns:w14="http://schemas.microsoft.com/office/word/2010/wordml" xmlns:w="http://schemas.openxmlformats.org/wordprocessingml/2006/main" xmlns:w10="urn:schemas-microsoft-com:office:word" xmlns:wp14="http://schemas.microsoft.com/office/word/2010/wordprocessingDrawing" xmlns:v="urn:schemas-microsoft-com:vml" xmlns:o="urn:schemas-microsoft-com:office:office" xmlns:mc="http://schemas.openxmlformats.org/markup-compatibility/2006" xmlns:wpc="http://schemas.microsoft.com/office/word/2010/wordprocessingCanvas" xmlns="" val="0"/>
                         </a:ext>
                       </a:extLst>
                     </a:blip>
@@ -29957,7 +29948,7 @@
     <w:p/>
     <w:p>
       <w:pPr>
-        <w:pStyle w:val="Heading2"/>
+        <w:pStyle w:val="Ttulo2"/>
       </w:pPr>
       <w:bookmarkStart w:id="75" w:name="_Toc422325612"/>
       <w:r>
@@ -29968,9 +29959,9 @@
     <w:p/>
     <w:tbl>
       <w:tblPr>
-        <w:tblStyle w:val="TableGrid"/>
+        <w:tblStyle w:val="Tabelacomgrade"/>
         <w:tblW w:w="0" w:type="auto"/>
-        <w:tblLook w:val="04A0" w:firstRow="1" w:lastRow="0" w:firstColumn="1" w:lastColumn="0" w:noHBand="0" w:noVBand="1"/>
+        <w:tblLook w:val="04A0"/>
       </w:tblPr>
       <w:tblGrid>
         <w:gridCol w:w="1951"/>
@@ -29986,7 +29977,7 @@
           </w:tcPr>
           <w:p>
             <w:pPr>
-              <w:pStyle w:val="Heading2"/>
+              <w:pStyle w:val="Ttulo2"/>
               <w:outlineLvl w:val="1"/>
             </w:pPr>
             <w:bookmarkStart w:id="76" w:name="_Toc417128651"/>
@@ -30444,9 +30435,9 @@
     <w:p/>
     <w:tbl>
       <w:tblPr>
-        <w:tblStyle w:val="TableGrid"/>
+        <w:tblStyle w:val="Tabelacomgrade"/>
         <w:tblW w:w="0" w:type="auto"/>
-        <w:tblLook w:val="04A0" w:firstRow="1" w:lastRow="0" w:firstColumn="1" w:lastColumn="0" w:noHBand="0" w:noVBand="1"/>
+        <w:tblLook w:val="04A0"/>
       </w:tblPr>
       <w:tblGrid>
         <w:gridCol w:w="1843"/>
@@ -30462,7 +30453,7 @@
           </w:tcPr>
           <w:p>
             <w:pPr>
-              <w:pStyle w:val="Heading2"/>
+              <w:pStyle w:val="Ttulo2"/>
               <w:outlineLvl w:val="1"/>
             </w:pPr>
             <w:bookmarkStart w:id="78" w:name="_Toc417128652"/>
@@ -30663,9 +30654,9 @@
     <w:p/>
     <w:tbl>
       <w:tblPr>
-        <w:tblStyle w:val="TableGrid"/>
+        <w:tblStyle w:val="Tabelacomgrade"/>
         <w:tblW w:w="0" w:type="auto"/>
-        <w:tblLook w:val="04A0" w:firstRow="1" w:lastRow="0" w:firstColumn="1" w:lastColumn="0" w:noHBand="0" w:noVBand="1"/>
+        <w:tblLook w:val="04A0"/>
       </w:tblPr>
       <w:tblGrid>
         <w:gridCol w:w="2235"/>
@@ -30681,7 +30672,7 @@
           </w:tcPr>
           <w:p>
             <w:pPr>
-              <w:pStyle w:val="Heading2"/>
+              <w:pStyle w:val="Ttulo2"/>
               <w:outlineLvl w:val="1"/>
             </w:pPr>
             <w:bookmarkStart w:id="80" w:name="_Toc417128653"/>
@@ -31086,9 +31077,9 @@
     <w:p/>
     <w:tbl>
       <w:tblPr>
-        <w:tblStyle w:val="TableGrid"/>
+        <w:tblStyle w:val="Tabelacomgrade"/>
         <w:tblW w:w="0" w:type="auto"/>
-        <w:tblLook w:val="04A0" w:firstRow="1" w:lastRow="0" w:firstColumn="1" w:lastColumn="0" w:noHBand="0" w:noVBand="1"/>
+        <w:tblLook w:val="04A0"/>
       </w:tblPr>
       <w:tblGrid>
         <w:gridCol w:w="2235"/>
@@ -31104,7 +31095,7 @@
           </w:tcPr>
           <w:p>
             <w:pPr>
-              <w:pStyle w:val="Heading2"/>
+              <w:pStyle w:val="Ttulo2"/>
               <w:outlineLvl w:val="1"/>
             </w:pPr>
             <w:bookmarkStart w:id="82" w:name="_Toc417128654"/>
@@ -31311,9 +31302,9 @@
     <w:p/>
     <w:tbl>
       <w:tblPr>
-        <w:tblStyle w:val="TableGrid"/>
+        <w:tblStyle w:val="Tabelacomgrade"/>
         <w:tblW w:w="0" w:type="auto"/>
-        <w:tblLook w:val="04A0" w:firstRow="1" w:lastRow="0" w:firstColumn="1" w:lastColumn="0" w:noHBand="0" w:noVBand="1"/>
+        <w:tblLook w:val="04A0"/>
       </w:tblPr>
       <w:tblGrid>
         <w:gridCol w:w="2235"/>
@@ -31329,7 +31320,7 @@
           </w:tcPr>
           <w:p>
             <w:pPr>
-              <w:pStyle w:val="Heading2"/>
+              <w:pStyle w:val="Ttulo2"/>
               <w:outlineLvl w:val="1"/>
             </w:pPr>
             <w:bookmarkStart w:id="84" w:name="_Toc417128655"/>
@@ -31563,9 +31554,9 @@
     <w:p/>
     <w:tbl>
       <w:tblPr>
-        <w:tblStyle w:val="TableGrid"/>
+        <w:tblStyle w:val="Tabelacomgrade"/>
         <w:tblW w:w="0" w:type="auto"/>
-        <w:tblLook w:val="04A0" w:firstRow="1" w:lastRow="0" w:firstColumn="1" w:lastColumn="0" w:noHBand="0" w:noVBand="1"/>
+        <w:tblLook w:val="04A0"/>
       </w:tblPr>
       <w:tblGrid>
         <w:gridCol w:w="2111"/>
@@ -31581,7 +31572,7 @@
           </w:tcPr>
           <w:p>
             <w:pPr>
-              <w:pStyle w:val="Heading2"/>
+              <w:pStyle w:val="Ttulo2"/>
               <w:outlineLvl w:val="1"/>
             </w:pPr>
             <w:bookmarkStart w:id="86" w:name="_Toc417128656"/>
@@ -32117,9 +32108,9 @@
     <w:p/>
     <w:tbl>
       <w:tblPr>
-        <w:tblStyle w:val="TableGrid"/>
+        <w:tblStyle w:val="Tabelacomgrade"/>
         <w:tblW w:w="0" w:type="auto"/>
-        <w:tblLook w:val="04A0" w:firstRow="1" w:lastRow="0" w:firstColumn="1" w:lastColumn="0" w:noHBand="0" w:noVBand="1"/>
+        <w:tblLook w:val="04A0"/>
       </w:tblPr>
       <w:tblGrid>
         <w:gridCol w:w="1865"/>
@@ -32135,7 +32126,7 @@
           </w:tcPr>
           <w:p>
             <w:pPr>
-              <w:pStyle w:val="Heading2"/>
+              <w:pStyle w:val="Ttulo2"/>
               <w:outlineLvl w:val="1"/>
             </w:pPr>
             <w:bookmarkStart w:id="88" w:name="_Toc417128657"/>
@@ -32341,9 +32332,9 @@
     <w:p/>
     <w:tbl>
       <w:tblPr>
-        <w:tblStyle w:val="TableGrid"/>
+        <w:tblStyle w:val="Tabelacomgrade"/>
         <w:tblW w:w="0" w:type="auto"/>
-        <w:tblLook w:val="04A0" w:firstRow="1" w:lastRow="0" w:firstColumn="1" w:lastColumn="0" w:noHBand="0" w:noVBand="1"/>
+        <w:tblLook w:val="04A0"/>
       </w:tblPr>
       <w:tblGrid>
         <w:gridCol w:w="1865"/>
@@ -32359,7 +32350,7 @@
           </w:tcPr>
           <w:p>
             <w:pPr>
-              <w:pStyle w:val="Heading2"/>
+              <w:pStyle w:val="Ttulo2"/>
               <w:outlineLvl w:val="1"/>
             </w:pPr>
             <w:bookmarkStart w:id="90" w:name="_Toc417128658"/>
@@ -32560,7 +32551,7 @@
           <w:insideH w:val="single" w:sz="4" w:space="0" w:color="auto"/>
           <w:insideV w:val="single" w:sz="4" w:space="0" w:color="auto"/>
         </w:tblBorders>
-        <w:tblLook w:val="04A0" w:firstRow="1" w:lastRow="0" w:firstColumn="1" w:lastColumn="0" w:noHBand="0" w:noVBand="1"/>
+        <w:tblLook w:val="04A0"/>
       </w:tblPr>
       <w:tblGrid>
         <w:gridCol w:w="1877"/>
@@ -32576,7 +32567,7 @@
           </w:tcPr>
           <w:p>
             <w:pPr>
-              <w:pStyle w:val="Heading3"/>
+              <w:pStyle w:val="Ttulo3"/>
             </w:pPr>
             <w:bookmarkStart w:id="92" w:name="_Toc422325621"/>
             <w:r>
@@ -32860,7 +32851,7 @@
           <w:insideH w:val="single" w:sz="4" w:space="0" w:color="auto"/>
           <w:insideV w:val="single" w:sz="4" w:space="0" w:color="auto"/>
         </w:tblBorders>
-        <w:tblLook w:val="04A0" w:firstRow="1" w:lastRow="0" w:firstColumn="1" w:lastColumn="0" w:noHBand="0" w:noVBand="1"/>
+        <w:tblLook w:val="04A0"/>
       </w:tblPr>
       <w:tblGrid>
         <w:gridCol w:w="1877"/>
@@ -32876,7 +32867,7 @@
           </w:tcPr>
           <w:p>
             <w:pPr>
-              <w:pStyle w:val="Heading3"/>
+              <w:pStyle w:val="Ttulo3"/>
             </w:pPr>
             <w:bookmarkStart w:id="93" w:name="_Toc422325622"/>
             <w:r>
@@ -33255,7 +33246,7 @@
           <w:insideH w:val="single" w:sz="4" w:space="0" w:color="auto"/>
           <w:insideV w:val="single" w:sz="4" w:space="0" w:color="auto"/>
         </w:tblBorders>
-        <w:tblLook w:val="04A0" w:firstRow="1" w:lastRow="0" w:firstColumn="1" w:lastColumn="0" w:noHBand="0" w:noVBand="1"/>
+        <w:tblLook w:val="04A0"/>
       </w:tblPr>
       <w:tblGrid>
         <w:gridCol w:w="1877"/>
@@ -33271,7 +33262,7 @@
           </w:tcPr>
           <w:p>
             <w:pPr>
-              <w:pStyle w:val="Heading3"/>
+              <w:pStyle w:val="Ttulo3"/>
             </w:pPr>
             <w:bookmarkStart w:id="94" w:name="_Toc422325623"/>
             <w:r>
@@ -33522,7 +33513,7 @@
           <w:insideH w:val="single" w:sz="4" w:space="0" w:color="auto"/>
           <w:insideV w:val="single" w:sz="4" w:space="0" w:color="auto"/>
         </w:tblBorders>
-        <w:tblLook w:val="04A0" w:firstRow="1" w:lastRow="0" w:firstColumn="1" w:lastColumn="0" w:noHBand="0" w:noVBand="1"/>
+        <w:tblLook w:val="04A0"/>
       </w:tblPr>
       <w:tblGrid>
         <w:gridCol w:w="1877"/>
@@ -33538,7 +33529,7 @@
           </w:tcPr>
           <w:p>
             <w:pPr>
-              <w:pStyle w:val="Heading3"/>
+              <w:pStyle w:val="Ttulo3"/>
             </w:pPr>
             <w:bookmarkStart w:id="95" w:name="_Toc422325624"/>
             <w:r>
@@ -33861,7 +33852,7 @@
           <w:insideH w:val="single" w:sz="4" w:space="0" w:color="auto"/>
           <w:insideV w:val="single" w:sz="4" w:space="0" w:color="auto"/>
         </w:tblBorders>
-        <w:tblLook w:val="04A0" w:firstRow="1" w:lastRow="0" w:firstColumn="1" w:lastColumn="0" w:noHBand="0" w:noVBand="1"/>
+        <w:tblLook w:val="04A0"/>
       </w:tblPr>
       <w:tblGrid>
         <w:gridCol w:w="1877"/>
@@ -33877,7 +33868,7 @@
           </w:tcPr>
           <w:p>
             <w:pPr>
-              <w:pStyle w:val="Heading3"/>
+              <w:pStyle w:val="Ttulo3"/>
             </w:pPr>
             <w:bookmarkStart w:id="96" w:name="_Toc422325625"/>
             <w:r>
@@ -34128,7 +34119,7 @@
           <w:insideH w:val="single" w:sz="4" w:space="0" w:color="auto"/>
           <w:insideV w:val="single" w:sz="4" w:space="0" w:color="auto"/>
         </w:tblBorders>
-        <w:tblLook w:val="04A0" w:firstRow="1" w:lastRow="0" w:firstColumn="1" w:lastColumn="0" w:noHBand="0" w:noVBand="1"/>
+        <w:tblLook w:val="04A0"/>
       </w:tblPr>
       <w:tblGrid>
         <w:gridCol w:w="1877"/>
@@ -34144,7 +34135,7 @@
           </w:tcPr>
           <w:p>
             <w:pPr>
-              <w:pStyle w:val="Heading3"/>
+              <w:pStyle w:val="Ttulo3"/>
             </w:pPr>
             <w:bookmarkStart w:id="97" w:name="_Toc422325626"/>
             <w:r>
@@ -34461,7 +34452,7 @@
     </w:p>
     <w:p>
       <w:pPr>
-        <w:pStyle w:val="Heading1"/>
+        <w:pStyle w:val="Ttulo1"/>
       </w:pPr>
       <w:bookmarkStart w:id="98" w:name="_Toc422325627"/>
       <w:r>
@@ -34472,7 +34463,7 @@
     </w:p>
     <w:p>
       <w:pPr>
-        <w:pStyle w:val="Heading2"/>
+        <w:pStyle w:val="Ttulo2"/>
       </w:pPr>
       <w:bookmarkStart w:id="99" w:name="_Toc422325628"/>
       <w:r>
@@ -34488,7 +34479,7 @@
           <w:lang w:eastAsia="pt-BR"/>
         </w:rPr>
         <w:drawing>
-          <wp:inline distT="0" distB="0" distL="0" distR="0" wp14:anchorId="11DB5546" wp14:editId="266323E4">
+          <wp:inline distT="0" distB="0" distL="0" distR="0">
             <wp:extent cx="5740400" cy="4318000"/>
             <wp:effectExtent l="0" t="0" r="0" b="0"/>
             <wp:docPr id="5" name="Picture 5"/>
@@ -34503,10 +34494,10 @@
                     <pic:cNvPicPr/>
                   </pic:nvPicPr>
                   <pic:blipFill>
-                    <a:blip r:embed="rId14">
+                    <a:blip r:embed="rId13" cstate="print">
                       <a:extLst>
                         <a:ext uri="{28A0092B-C50C-407E-A947-70E740481C1C}">
-                          <a14:useLocalDpi xmlns:a14="http://schemas.microsoft.com/office/drawing/2010/main" val="0"/>
+                          <a14:useLocalDpi xmlns:a14="http://schemas.microsoft.com/office/drawing/2010/main" xmlns:wps="http://schemas.microsoft.com/office/word/2010/wordprocessingShape" xmlns:wpi="http://schemas.microsoft.com/office/word/2010/wordprocessingInk" xmlns:wpg="http://schemas.microsoft.com/office/word/2010/wordprocessingGroup" xmlns:w14="http://schemas.microsoft.com/office/word/2010/wordml" xmlns:w="http://schemas.openxmlformats.org/wordprocessingml/2006/main" xmlns:w10="urn:schemas-microsoft-com:office:word" xmlns:wp14="http://schemas.microsoft.com/office/word/2010/wordprocessingDrawing" xmlns:v="urn:schemas-microsoft-com:vml" xmlns:o="urn:schemas-microsoft-com:office:office" xmlns:mc="http://schemas.openxmlformats.org/markup-compatibility/2006" xmlns:wpc="http://schemas.microsoft.com/office/word/2010/wordprocessingCanvas" xmlns="" val="0"/>
                         </a:ext>
                       </a:extLst>
                     </a:blip>
@@ -34533,7 +34524,7 @@
     <w:p/>
     <w:p>
       <w:pPr>
-        <w:pStyle w:val="Heading2"/>
+        <w:pStyle w:val="Ttulo2"/>
       </w:pPr>
       <w:bookmarkStart w:id="100" w:name="_Toc422325629"/>
       <w:r>
@@ -34552,7 +34543,7 @@
           <w:insideH w:val="single" w:sz="4" w:space="0" w:color="auto"/>
           <w:insideV w:val="single" w:sz="4" w:space="0" w:color="auto"/>
         </w:tblBorders>
-        <w:tblLook w:val="04A0" w:firstRow="1" w:lastRow="0" w:firstColumn="1" w:lastColumn="0" w:noHBand="0" w:noVBand="1"/>
+        <w:tblLook w:val="04A0"/>
       </w:tblPr>
       <w:tblGrid>
         <w:gridCol w:w="1877"/>
@@ -34568,7 +34559,7 @@
           </w:tcPr>
           <w:p>
             <w:pPr>
-              <w:pStyle w:val="Heading3"/>
+              <w:pStyle w:val="Ttulo3"/>
             </w:pPr>
             <w:bookmarkStart w:id="101" w:name="_Toc422325630"/>
             <w:r>
@@ -34883,7 +34874,7 @@
           <w:insideH w:val="single" w:sz="4" w:space="0" w:color="auto"/>
           <w:insideV w:val="single" w:sz="4" w:space="0" w:color="auto"/>
         </w:tblBorders>
-        <w:tblLook w:val="04A0" w:firstRow="1" w:lastRow="0" w:firstColumn="1" w:lastColumn="0" w:noHBand="0" w:noVBand="1"/>
+        <w:tblLook w:val="04A0"/>
       </w:tblPr>
       <w:tblGrid>
         <w:gridCol w:w="1877"/>
@@ -34899,7 +34890,7 @@
           </w:tcPr>
           <w:p>
             <w:pPr>
-              <w:pStyle w:val="Heading3"/>
+              <w:pStyle w:val="Ttulo3"/>
             </w:pPr>
             <w:bookmarkStart w:id="102" w:name="_Toc422325631"/>
             <w:r>
@@ -35054,7 +35045,7 @@
           <w:insideH w:val="single" w:sz="4" w:space="0" w:color="auto"/>
           <w:insideV w:val="single" w:sz="4" w:space="0" w:color="auto"/>
         </w:tblBorders>
-        <w:tblLook w:val="04A0" w:firstRow="1" w:lastRow="0" w:firstColumn="1" w:lastColumn="0" w:noHBand="0" w:noVBand="1"/>
+        <w:tblLook w:val="04A0"/>
       </w:tblPr>
       <w:tblGrid>
         <w:gridCol w:w="1899"/>
@@ -35070,7 +35061,7 @@
           </w:tcPr>
           <w:p>
             <w:pPr>
-              <w:pStyle w:val="Heading3"/>
+              <w:pStyle w:val="Ttulo3"/>
             </w:pPr>
             <w:bookmarkStart w:id="103" w:name="_Toc422325632"/>
             <w:r>
@@ -35225,7 +35216,7 @@
           <w:insideH w:val="single" w:sz="4" w:space="0" w:color="auto"/>
           <w:insideV w:val="single" w:sz="4" w:space="0" w:color="auto"/>
         </w:tblBorders>
-        <w:tblLook w:val="04A0" w:firstRow="1" w:lastRow="0" w:firstColumn="1" w:lastColumn="0" w:noHBand="0" w:noVBand="1"/>
+        <w:tblLook w:val="04A0"/>
       </w:tblPr>
       <w:tblGrid>
         <w:gridCol w:w="1899"/>
@@ -35241,7 +35232,7 @@
           </w:tcPr>
           <w:p>
             <w:pPr>
-              <w:pStyle w:val="Heading3"/>
+              <w:pStyle w:val="Ttulo3"/>
             </w:pPr>
             <w:bookmarkStart w:id="104" w:name="_Toc422325633"/>
             <w:r>
@@ -35396,7 +35387,7 @@
           <w:insideH w:val="single" w:sz="4" w:space="0" w:color="auto"/>
           <w:insideV w:val="single" w:sz="4" w:space="0" w:color="auto"/>
         </w:tblBorders>
-        <w:tblLook w:val="04A0" w:firstRow="1" w:lastRow="0" w:firstColumn="1" w:lastColumn="0" w:noHBand="0" w:noVBand="1"/>
+        <w:tblLook w:val="04A0"/>
       </w:tblPr>
       <w:tblGrid>
         <w:gridCol w:w="1899"/>
@@ -35412,7 +35403,7 @@
           </w:tcPr>
           <w:p>
             <w:pPr>
-              <w:pStyle w:val="Heading3"/>
+              <w:pStyle w:val="Ttulo3"/>
             </w:pPr>
             <w:bookmarkStart w:id="105" w:name="_Toc422325634"/>
             <w:r>
@@ -35628,7 +35619,7 @@
     </w:p>
     <w:p>
       <w:pPr>
-        <w:pStyle w:val="Heading1"/>
+        <w:pStyle w:val="Ttulo1"/>
       </w:pPr>
       <w:bookmarkStart w:id="106" w:name="_Toc422325635"/>
       <w:r>
@@ -35639,7 +35630,7 @@
     </w:p>
     <w:p>
       <w:pPr>
-        <w:pStyle w:val="Heading2"/>
+        <w:pStyle w:val="Ttulo2"/>
       </w:pPr>
       <w:bookmarkStart w:id="107" w:name="_Toc422325636"/>
       <w:r>
@@ -35661,7 +35652,7 @@
           <w:lang w:eastAsia="pt-BR"/>
         </w:rPr>
         <w:drawing>
-          <wp:inline distT="0" distB="0" distL="0" distR="0" wp14:anchorId="4464A3EA" wp14:editId="63F129CA">
+          <wp:inline distT="0" distB="0" distL="0" distR="0">
             <wp:extent cx="5671906" cy="4089400"/>
             <wp:effectExtent l="0" t="0" r="0" b="0"/>
             <wp:docPr id="8" name="Picture 8"/>
@@ -35676,10 +35667,10 @@
                     <pic:cNvPicPr/>
                   </pic:nvPicPr>
                   <pic:blipFill>
-                    <a:blip r:embed="rId15">
+                    <a:blip r:embed="rId14" cstate="print">
                       <a:extLst>
                         <a:ext uri="{28A0092B-C50C-407E-A947-70E740481C1C}">
-                          <a14:useLocalDpi xmlns:a14="http://schemas.microsoft.com/office/drawing/2010/main" val="0"/>
+                          <a14:useLocalDpi xmlns:a14="http://schemas.microsoft.com/office/drawing/2010/main" xmlns:wps="http://schemas.microsoft.com/office/word/2010/wordprocessingShape" xmlns:wpi="http://schemas.microsoft.com/office/word/2010/wordprocessingInk" xmlns:wpg="http://schemas.microsoft.com/office/word/2010/wordprocessingGroup" xmlns:w14="http://schemas.microsoft.com/office/word/2010/wordml" xmlns:w="http://schemas.openxmlformats.org/wordprocessingml/2006/main" xmlns:w10="urn:schemas-microsoft-com:office:word" xmlns:wp14="http://schemas.microsoft.com/office/word/2010/wordprocessingDrawing" xmlns:v="urn:schemas-microsoft-com:vml" xmlns:o="urn:schemas-microsoft-com:office:office" xmlns:mc="http://schemas.openxmlformats.org/markup-compatibility/2006" xmlns:wpc="http://schemas.microsoft.com/office/word/2010/wordprocessingCanvas" xmlns="" val="0"/>
                         </a:ext>
                       </a:extLst>
                     </a:blip>
@@ -35706,7 +35697,7 @@
     <w:p/>
     <w:p>
       <w:pPr>
-        <w:pStyle w:val="Heading2"/>
+        <w:pStyle w:val="Ttulo2"/>
       </w:pPr>
       <w:bookmarkStart w:id="108" w:name="_Toc422325637"/>
       <w:r>
@@ -35725,7 +35716,7 @@
           <w:insideH w:val="single" w:sz="4" w:space="0" w:color="auto"/>
           <w:insideV w:val="single" w:sz="4" w:space="0" w:color="auto"/>
         </w:tblBorders>
-        <w:tblLook w:val="04A0" w:firstRow="1" w:lastRow="0" w:firstColumn="1" w:lastColumn="0" w:noHBand="0" w:noVBand="1"/>
+        <w:tblLook w:val="04A0"/>
       </w:tblPr>
       <w:tblGrid>
         <w:gridCol w:w="1918"/>
@@ -35741,7 +35732,7 @@
           </w:tcPr>
           <w:p>
             <w:pPr>
-              <w:pStyle w:val="Heading3"/>
+              <w:pStyle w:val="Ttulo3"/>
             </w:pPr>
             <w:bookmarkStart w:id="109" w:name="_Toc422325638"/>
             <w:r>
@@ -36024,7 +36015,7 @@
           <w:insideH w:val="single" w:sz="4" w:space="0" w:color="auto"/>
           <w:insideV w:val="single" w:sz="4" w:space="0" w:color="auto"/>
         </w:tblBorders>
-        <w:tblLook w:val="04A0" w:firstRow="1" w:lastRow="0" w:firstColumn="1" w:lastColumn="0" w:noHBand="0" w:noVBand="1"/>
+        <w:tblLook w:val="04A0"/>
       </w:tblPr>
       <w:tblGrid>
         <w:gridCol w:w="1918"/>
@@ -36040,7 +36031,7 @@
           </w:tcPr>
           <w:p>
             <w:pPr>
-              <w:pStyle w:val="Heading3"/>
+              <w:pStyle w:val="Ttulo3"/>
             </w:pPr>
             <w:bookmarkStart w:id="110" w:name="_Toc422325639"/>
             <w:r>
@@ -36356,7 +36347,7 @@
           <w:insideH w:val="single" w:sz="4" w:space="0" w:color="auto"/>
           <w:insideV w:val="single" w:sz="4" w:space="0" w:color="auto"/>
         </w:tblBorders>
-        <w:tblLook w:val="04A0" w:firstRow="1" w:lastRow="0" w:firstColumn="1" w:lastColumn="0" w:noHBand="0" w:noVBand="1"/>
+        <w:tblLook w:val="04A0"/>
       </w:tblPr>
       <w:tblGrid>
         <w:gridCol w:w="1918"/>
@@ -36372,7 +36363,7 @@
           </w:tcPr>
           <w:p>
             <w:pPr>
-              <w:pStyle w:val="Heading3"/>
+              <w:pStyle w:val="Ttulo3"/>
             </w:pPr>
             <w:bookmarkStart w:id="111" w:name="_Toc422325640"/>
             <w:r>
@@ -36527,7 +36518,7 @@
           <w:insideH w:val="single" w:sz="4" w:space="0" w:color="auto"/>
           <w:insideV w:val="single" w:sz="4" w:space="0" w:color="auto"/>
         </w:tblBorders>
-        <w:tblLook w:val="04A0" w:firstRow="1" w:lastRow="0" w:firstColumn="1" w:lastColumn="0" w:noHBand="0" w:noVBand="1"/>
+        <w:tblLook w:val="04A0"/>
       </w:tblPr>
       <w:tblGrid>
         <w:gridCol w:w="1918"/>
@@ -36543,7 +36534,7 @@
           </w:tcPr>
           <w:p>
             <w:pPr>
-              <w:pStyle w:val="Heading3"/>
+              <w:pStyle w:val="Ttulo3"/>
             </w:pPr>
             <w:bookmarkStart w:id="112" w:name="_Toc422325641"/>
             <w:r>
@@ -36727,7 +36718,7 @@
     </w:p>
     <w:p>
       <w:pPr>
-        <w:pStyle w:val="Heading1"/>
+        <w:pStyle w:val="Ttulo1"/>
       </w:pPr>
       <w:bookmarkStart w:id="113" w:name="_Toc422325642"/>
       <w:r>
@@ -36738,7 +36729,7 @@
     </w:p>
     <w:p>
       <w:pPr>
-        <w:pStyle w:val="Heading2"/>
+        <w:pStyle w:val="Ttulo2"/>
       </w:pPr>
       <w:bookmarkStart w:id="114" w:name="_Toc422325643"/>
       <w:r>
@@ -36754,7 +36745,7 @@
           <w:lang w:eastAsia="pt-BR"/>
         </w:rPr>
         <w:drawing>
-          <wp:inline distT="0" distB="0" distL="0" distR="0" wp14:anchorId="35DD05CC" wp14:editId="7B342DA9">
+          <wp:inline distT="0" distB="0" distL="0" distR="0">
             <wp:extent cx="5511800" cy="3938759"/>
             <wp:effectExtent l="0" t="0" r="0" b="0"/>
             <wp:docPr id="9" name="Picture 9"/>
@@ -36769,10 +36760,10 @@
                     <pic:cNvPicPr/>
                   </pic:nvPicPr>
                   <pic:blipFill>
-                    <a:blip r:embed="rId16">
+                    <a:blip r:embed="rId15" cstate="print">
                       <a:extLst>
                         <a:ext uri="{28A0092B-C50C-407E-A947-70E740481C1C}">
-                          <a14:useLocalDpi xmlns:a14="http://schemas.microsoft.com/office/drawing/2010/main" val="0"/>
+                          <a14:useLocalDpi xmlns:a14="http://schemas.microsoft.com/office/drawing/2010/main" xmlns:wps="http://schemas.microsoft.com/office/word/2010/wordprocessingShape" xmlns:wpi="http://schemas.microsoft.com/office/word/2010/wordprocessingInk" xmlns:wpg="http://schemas.microsoft.com/office/word/2010/wordprocessingGroup" xmlns:w14="http://schemas.microsoft.com/office/word/2010/wordml" xmlns:w="http://schemas.openxmlformats.org/wordprocessingml/2006/main" xmlns:w10="urn:schemas-microsoft-com:office:word" xmlns:wp14="http://schemas.microsoft.com/office/word/2010/wordprocessingDrawing" xmlns:v="urn:schemas-microsoft-com:vml" xmlns:o="urn:schemas-microsoft-com:office:office" xmlns:mc="http://schemas.openxmlformats.org/markup-compatibility/2006" xmlns:wpc="http://schemas.microsoft.com/office/word/2010/wordprocessingCanvas" xmlns="" val="0"/>
                         </a:ext>
                       </a:extLst>
                     </a:blip>
@@ -36798,7 +36789,7 @@
     </w:p>
     <w:p>
       <w:pPr>
-        <w:pStyle w:val="Heading2"/>
+        <w:pStyle w:val="Ttulo2"/>
       </w:pPr>
       <w:bookmarkStart w:id="115" w:name="_Toc422325644"/>
       <w:r>
@@ -36817,7 +36808,7 @@
           <w:insideH w:val="single" w:sz="4" w:space="0" w:color="auto"/>
           <w:insideV w:val="single" w:sz="4" w:space="0" w:color="auto"/>
         </w:tblBorders>
-        <w:tblLook w:val="04A0" w:firstRow="1" w:lastRow="0" w:firstColumn="1" w:lastColumn="0" w:noHBand="0" w:noVBand="1"/>
+        <w:tblLook w:val="04A0"/>
       </w:tblPr>
       <w:tblGrid>
         <w:gridCol w:w="1918"/>
@@ -36833,7 +36824,7 @@
           </w:tcPr>
           <w:p>
             <w:pPr>
-              <w:pStyle w:val="Heading3"/>
+              <w:pStyle w:val="Ttulo3"/>
             </w:pPr>
             <w:bookmarkStart w:id="116" w:name="_Toc422325645"/>
             <w:r>
@@ -37246,7 +37237,7 @@
           <w:insideH w:val="single" w:sz="4" w:space="0" w:color="auto"/>
           <w:insideV w:val="single" w:sz="4" w:space="0" w:color="auto"/>
         </w:tblBorders>
-        <w:tblLook w:val="04A0" w:firstRow="1" w:lastRow="0" w:firstColumn="1" w:lastColumn="0" w:noHBand="0" w:noVBand="1"/>
+        <w:tblLook w:val="04A0"/>
       </w:tblPr>
       <w:tblGrid>
         <w:gridCol w:w="1918"/>
@@ -37262,7 +37253,7 @@
           </w:tcPr>
           <w:p>
             <w:pPr>
-              <w:pStyle w:val="Heading3"/>
+              <w:pStyle w:val="Ttulo3"/>
             </w:pPr>
             <w:bookmarkStart w:id="117" w:name="_Toc422325646"/>
             <w:r>
@@ -37417,7 +37408,7 @@
           <w:insideH w:val="single" w:sz="4" w:space="0" w:color="auto"/>
           <w:insideV w:val="single" w:sz="4" w:space="0" w:color="auto"/>
         </w:tblBorders>
-        <w:tblLook w:val="04A0" w:firstRow="1" w:lastRow="0" w:firstColumn="1" w:lastColumn="0" w:noHBand="0" w:noVBand="1"/>
+        <w:tblLook w:val="04A0"/>
       </w:tblPr>
       <w:tblGrid>
         <w:gridCol w:w="1918"/>
@@ -37433,7 +37424,7 @@
           </w:tcPr>
           <w:p>
             <w:pPr>
-              <w:pStyle w:val="Heading3"/>
+              <w:pStyle w:val="Ttulo3"/>
             </w:pPr>
             <w:bookmarkStart w:id="118" w:name="_Toc422325647"/>
             <w:r>
@@ -37588,7 +37579,7 @@
           <w:insideH w:val="single" w:sz="4" w:space="0" w:color="auto"/>
           <w:insideV w:val="single" w:sz="4" w:space="0" w:color="auto"/>
         </w:tblBorders>
-        <w:tblLook w:val="04A0" w:firstRow="1" w:lastRow="0" w:firstColumn="1" w:lastColumn="0" w:noHBand="0" w:noVBand="1"/>
+        <w:tblLook w:val="04A0"/>
       </w:tblPr>
       <w:tblGrid>
         <w:gridCol w:w="1918"/>
@@ -37604,7 +37595,7 @@
           </w:tcPr>
           <w:p>
             <w:pPr>
-              <w:pStyle w:val="Heading3"/>
+              <w:pStyle w:val="Ttulo3"/>
             </w:pPr>
             <w:bookmarkStart w:id="119" w:name="_Toc422325648"/>
             <w:r>
@@ -37759,7 +37750,7 @@
           <w:insideH w:val="single" w:sz="4" w:space="0" w:color="auto"/>
           <w:insideV w:val="single" w:sz="4" w:space="0" w:color="auto"/>
         </w:tblBorders>
-        <w:tblLook w:val="04A0" w:firstRow="1" w:lastRow="0" w:firstColumn="1" w:lastColumn="0" w:noHBand="0" w:noVBand="1"/>
+        <w:tblLook w:val="04A0"/>
       </w:tblPr>
       <w:tblGrid>
         <w:gridCol w:w="1918"/>
@@ -37775,7 +37766,7 @@
           </w:tcPr>
           <w:p>
             <w:pPr>
-              <w:pStyle w:val="Heading3"/>
+              <w:pStyle w:val="Ttulo3"/>
             </w:pPr>
             <w:bookmarkStart w:id="120" w:name="_Toc422325649"/>
             <w:r>
@@ -37962,7 +37953,7 @@
           <w:insideH w:val="single" w:sz="4" w:space="0" w:color="auto"/>
           <w:insideV w:val="single" w:sz="4" w:space="0" w:color="auto"/>
         </w:tblBorders>
-        <w:tblLook w:val="04A0" w:firstRow="1" w:lastRow="0" w:firstColumn="1" w:lastColumn="0" w:noHBand="0" w:noVBand="1"/>
+        <w:tblLook w:val="04A0"/>
       </w:tblPr>
       <w:tblGrid>
         <w:gridCol w:w="1918"/>
@@ -37978,7 +37969,7 @@
           </w:tcPr>
           <w:p>
             <w:pPr>
-              <w:pStyle w:val="Heading3"/>
+              <w:pStyle w:val="Ttulo3"/>
             </w:pPr>
             <w:bookmarkStart w:id="121" w:name="_Toc422325650"/>
             <w:r>
@@ -38166,7 +38157,7 @@
           <w:insideH w:val="single" w:sz="4" w:space="0" w:color="auto"/>
           <w:insideV w:val="single" w:sz="4" w:space="0" w:color="auto"/>
         </w:tblBorders>
-        <w:tblLook w:val="04A0" w:firstRow="1" w:lastRow="0" w:firstColumn="1" w:lastColumn="0" w:noHBand="0" w:noVBand="1"/>
+        <w:tblLook w:val="04A0"/>
       </w:tblPr>
       <w:tblGrid>
         <w:gridCol w:w="1918"/>
@@ -38182,7 +38173,7 @@
           </w:tcPr>
           <w:p>
             <w:pPr>
-              <w:pStyle w:val="Heading3"/>
+              <w:pStyle w:val="Ttulo3"/>
             </w:pPr>
             <w:bookmarkStart w:id="122" w:name="_Toc422325651"/>
             <w:r>
@@ -38530,7 +38521,7 @@
           <w:insideH w:val="single" w:sz="4" w:space="0" w:color="auto"/>
           <w:insideV w:val="single" w:sz="4" w:space="0" w:color="auto"/>
         </w:tblBorders>
-        <w:tblLook w:val="04A0" w:firstRow="1" w:lastRow="0" w:firstColumn="1" w:lastColumn="0" w:noHBand="0" w:noVBand="1"/>
+        <w:tblLook w:val="04A0"/>
       </w:tblPr>
       <w:tblGrid>
         <w:gridCol w:w="1918"/>
@@ -38546,7 +38537,7 @@
           </w:tcPr>
           <w:p>
             <w:pPr>
-              <w:pStyle w:val="Heading3"/>
+              <w:pStyle w:val="Ttulo3"/>
             </w:pPr>
             <w:bookmarkStart w:id="123" w:name="_Toc422325652"/>
             <w:r>
@@ -38797,7 +38788,7 @@
           <w:insideH w:val="single" w:sz="4" w:space="0" w:color="auto"/>
           <w:insideV w:val="single" w:sz="4" w:space="0" w:color="auto"/>
         </w:tblBorders>
-        <w:tblLook w:val="04A0" w:firstRow="1" w:lastRow="0" w:firstColumn="1" w:lastColumn="0" w:noHBand="0" w:noVBand="1"/>
+        <w:tblLook w:val="04A0"/>
       </w:tblPr>
       <w:tblGrid>
         <w:gridCol w:w="1918"/>
@@ -38813,7 +38804,7 @@
           </w:tcPr>
           <w:p>
             <w:pPr>
-              <w:pStyle w:val="Heading3"/>
+              <w:pStyle w:val="Ttulo3"/>
             </w:pPr>
             <w:bookmarkStart w:id="124" w:name="_Toc422325653"/>
             <w:r>
@@ -39098,7 +39089,7 @@
     </w:p>
     <w:p>
       <w:pPr>
-        <w:pStyle w:val="Heading1"/>
+        <w:pStyle w:val="Ttulo1"/>
       </w:pPr>
       <w:bookmarkStart w:id="125" w:name="_Toc422325654"/>
       <w:r>
@@ -39109,7 +39100,7 @@
     </w:p>
     <w:p>
       <w:pPr>
-        <w:pStyle w:val="Heading2"/>
+        <w:pStyle w:val="Ttulo2"/>
       </w:pPr>
       <w:bookmarkStart w:id="126" w:name="_Toc422325655"/>
       <w:r>
@@ -39132,7 +39123,7 @@
           <w:lang w:eastAsia="pt-BR"/>
         </w:rPr>
         <w:drawing>
-          <wp:inline distT="0" distB="0" distL="0" distR="0" wp14:anchorId="1BC8A256" wp14:editId="7B086D1E">
+          <wp:inline distT="0" distB="0" distL="0" distR="0">
             <wp:extent cx="5400040" cy="3296285"/>
             <wp:effectExtent l="0" t="0" r="0" b="0"/>
             <wp:docPr id="17" name="Picture 17"/>
@@ -39147,10 +39138,10 @@
                     <pic:cNvPicPr/>
                   </pic:nvPicPr>
                   <pic:blipFill>
-                    <a:blip r:embed="rId17">
+                    <a:blip r:embed="rId16" cstate="print">
                       <a:extLst>
                         <a:ext uri="{28A0092B-C50C-407E-A947-70E740481C1C}">
-                          <a14:useLocalDpi xmlns:a14="http://schemas.microsoft.com/office/drawing/2010/main" val="0"/>
+                          <a14:useLocalDpi xmlns:a14="http://schemas.microsoft.com/office/drawing/2010/main" xmlns:wps="http://schemas.microsoft.com/office/word/2010/wordprocessingShape" xmlns:wpi="http://schemas.microsoft.com/office/word/2010/wordprocessingInk" xmlns:wpg="http://schemas.microsoft.com/office/word/2010/wordprocessingGroup" xmlns:w14="http://schemas.microsoft.com/office/word/2010/wordml" xmlns:w="http://schemas.openxmlformats.org/wordprocessingml/2006/main" xmlns:w10="urn:schemas-microsoft-com:office:word" xmlns:wp14="http://schemas.microsoft.com/office/word/2010/wordprocessingDrawing" xmlns:v="urn:schemas-microsoft-com:vml" xmlns:o="urn:schemas-microsoft-com:office:office" xmlns:mc="http://schemas.openxmlformats.org/markup-compatibility/2006" xmlns:wpc="http://schemas.microsoft.com/office/word/2010/wordprocessingCanvas" xmlns="" val="0"/>
                         </a:ext>
                       </a:extLst>
                     </a:blip>
@@ -39176,7 +39167,7 @@
     </w:p>
     <w:p>
       <w:pPr>
-        <w:pStyle w:val="Heading2"/>
+        <w:pStyle w:val="Ttulo2"/>
       </w:pPr>
       <w:bookmarkStart w:id="127" w:name="_Toc422325656"/>
       <w:r>
@@ -39195,7 +39186,7 @@
           <w:insideH w:val="single" w:sz="4" w:space="0" w:color="auto"/>
           <w:insideV w:val="single" w:sz="4" w:space="0" w:color="auto"/>
         </w:tblBorders>
-        <w:tblLook w:val="04A0" w:firstRow="1" w:lastRow="0" w:firstColumn="1" w:lastColumn="0" w:noHBand="0" w:noVBand="1"/>
+        <w:tblLook w:val="04A0"/>
       </w:tblPr>
       <w:tblGrid>
         <w:gridCol w:w="1918"/>
@@ -39211,7 +39202,7 @@
           </w:tcPr>
           <w:p>
             <w:pPr>
-              <w:pStyle w:val="Heading3"/>
+              <w:pStyle w:val="Ttulo3"/>
             </w:pPr>
             <w:bookmarkStart w:id="128" w:name="_Toc422325657"/>
             <w:r>
@@ -39430,7 +39421,7 @@
           <w:insideH w:val="single" w:sz="4" w:space="0" w:color="auto"/>
           <w:insideV w:val="single" w:sz="4" w:space="0" w:color="auto"/>
         </w:tblBorders>
-        <w:tblLook w:val="04A0" w:firstRow="1" w:lastRow="0" w:firstColumn="1" w:lastColumn="0" w:noHBand="0" w:noVBand="1"/>
+        <w:tblLook w:val="04A0"/>
       </w:tblPr>
       <w:tblGrid>
         <w:gridCol w:w="1918"/>
@@ -39446,7 +39437,7 @@
           </w:tcPr>
           <w:p>
             <w:pPr>
-              <w:pStyle w:val="Heading3"/>
+              <w:pStyle w:val="Ttulo3"/>
             </w:pPr>
             <w:bookmarkStart w:id="129" w:name="_Toc422325658"/>
             <w:r>
@@ -39666,7 +39657,7 @@
           <w:insideH w:val="single" w:sz="4" w:space="0" w:color="auto"/>
           <w:insideV w:val="single" w:sz="4" w:space="0" w:color="auto"/>
         </w:tblBorders>
-        <w:tblLook w:val="04A0" w:firstRow="1" w:lastRow="0" w:firstColumn="1" w:lastColumn="0" w:noHBand="0" w:noVBand="1"/>
+        <w:tblLook w:val="04A0"/>
       </w:tblPr>
       <w:tblGrid>
         <w:gridCol w:w="1918"/>
@@ -39682,7 +39673,7 @@
           </w:tcPr>
           <w:p>
             <w:pPr>
-              <w:pStyle w:val="Heading3"/>
+              <w:pStyle w:val="Ttulo3"/>
             </w:pPr>
             <w:bookmarkStart w:id="130" w:name="_Toc422325659"/>
             <w:r>
@@ -39933,7 +39924,7 @@
           <w:insideH w:val="single" w:sz="4" w:space="0" w:color="auto"/>
           <w:insideV w:val="single" w:sz="4" w:space="0" w:color="auto"/>
         </w:tblBorders>
-        <w:tblLook w:val="04A0" w:firstRow="1" w:lastRow="0" w:firstColumn="1" w:lastColumn="0" w:noHBand="0" w:noVBand="1"/>
+        <w:tblLook w:val="04A0"/>
       </w:tblPr>
       <w:tblGrid>
         <w:gridCol w:w="1918"/>
@@ -39949,7 +39940,7 @@
           </w:tcPr>
           <w:p>
             <w:pPr>
-              <w:pStyle w:val="Heading3"/>
+              <w:pStyle w:val="Ttulo3"/>
             </w:pPr>
             <w:bookmarkStart w:id="131" w:name="_Toc422325660"/>
             <w:r>
@@ -40200,7 +40191,7 @@
           <w:insideH w:val="single" w:sz="4" w:space="0" w:color="auto"/>
           <w:insideV w:val="single" w:sz="4" w:space="0" w:color="auto"/>
         </w:tblBorders>
-        <w:tblLook w:val="04A0" w:firstRow="1" w:lastRow="0" w:firstColumn="1" w:lastColumn="0" w:noHBand="0" w:noVBand="1"/>
+        <w:tblLook w:val="04A0"/>
       </w:tblPr>
       <w:tblGrid>
         <w:gridCol w:w="1944"/>
@@ -40216,7 +40207,7 @@
           </w:tcPr>
           <w:p>
             <w:pPr>
-              <w:pStyle w:val="Heading3"/>
+              <w:pStyle w:val="Ttulo3"/>
             </w:pPr>
             <w:bookmarkStart w:id="132" w:name="_Toc422325661"/>
             <w:r>
@@ -40435,7 +40426,7 @@
           <w:insideH w:val="single" w:sz="4" w:space="0" w:color="auto"/>
           <w:insideV w:val="single" w:sz="4" w:space="0" w:color="auto"/>
         </w:tblBorders>
-        <w:tblLook w:val="04A0" w:firstRow="1" w:lastRow="0" w:firstColumn="1" w:lastColumn="0" w:noHBand="0" w:noVBand="1"/>
+        <w:tblLook w:val="04A0"/>
       </w:tblPr>
       <w:tblGrid>
         <w:gridCol w:w="1944"/>
@@ -40451,7 +40442,7 @@
           </w:tcPr>
           <w:p>
             <w:pPr>
-              <w:pStyle w:val="Heading3"/>
+              <w:pStyle w:val="Ttulo3"/>
             </w:pPr>
             <w:bookmarkStart w:id="133" w:name="_Toc422325662"/>
             <w:r>
@@ -40703,7 +40694,7 @@
           <w:insideH w:val="single" w:sz="4" w:space="0" w:color="auto"/>
           <w:insideV w:val="single" w:sz="4" w:space="0" w:color="auto"/>
         </w:tblBorders>
-        <w:tblLook w:val="04A0" w:firstRow="1" w:lastRow="0" w:firstColumn="1" w:lastColumn="0" w:noHBand="0" w:noVBand="1"/>
+        <w:tblLook w:val="04A0"/>
       </w:tblPr>
       <w:tblGrid>
         <w:gridCol w:w="1944"/>
@@ -40719,7 +40710,7 @@
           </w:tcPr>
           <w:p>
             <w:pPr>
-              <w:pStyle w:val="Heading3"/>
+              <w:pStyle w:val="Ttulo3"/>
             </w:pPr>
             <w:bookmarkStart w:id="134" w:name="_Toc422325663"/>
             <w:r>
@@ -40906,7 +40897,7 @@
           <w:insideH w:val="single" w:sz="4" w:space="0" w:color="auto"/>
           <w:insideV w:val="single" w:sz="4" w:space="0" w:color="auto"/>
         </w:tblBorders>
-        <w:tblLook w:val="04A0" w:firstRow="1" w:lastRow="0" w:firstColumn="1" w:lastColumn="0" w:noHBand="0" w:noVBand="1"/>
+        <w:tblLook w:val="04A0"/>
       </w:tblPr>
       <w:tblGrid>
         <w:gridCol w:w="1944"/>
@@ -40922,7 +40913,7 @@
           </w:tcPr>
           <w:p>
             <w:pPr>
-              <w:pStyle w:val="Heading3"/>
+              <w:pStyle w:val="Ttulo3"/>
             </w:pPr>
             <w:bookmarkStart w:id="135" w:name="_Toc422325664"/>
             <w:r>
@@ -41173,7 +41164,7 @@
           <w:insideH w:val="single" w:sz="4" w:space="0" w:color="auto"/>
           <w:insideV w:val="single" w:sz="4" w:space="0" w:color="auto"/>
         </w:tblBorders>
-        <w:tblLook w:val="04A0" w:firstRow="1" w:lastRow="0" w:firstColumn="1" w:lastColumn="0" w:noHBand="0" w:noVBand="1"/>
+        <w:tblLook w:val="04A0"/>
       </w:tblPr>
       <w:tblGrid>
         <w:gridCol w:w="1944"/>
@@ -41189,7 +41180,7 @@
           </w:tcPr>
           <w:p>
             <w:pPr>
-              <w:pStyle w:val="Heading3"/>
+              <w:pStyle w:val="Ttulo3"/>
             </w:pPr>
             <w:bookmarkStart w:id="136" w:name="_Toc422325665"/>
             <w:r>
@@ -41447,7 +41438,7 @@
     </w:p>
     <w:p>
       <w:pPr>
-        <w:pStyle w:val="Heading1"/>
+        <w:pStyle w:val="Ttulo1"/>
       </w:pPr>
       <w:bookmarkStart w:id="137" w:name="_Toc422325666"/>
       <w:r>
@@ -41458,7 +41449,7 @@
     </w:p>
     <w:p>
       <w:pPr>
-        <w:pStyle w:val="Heading2"/>
+        <w:pStyle w:val="Ttulo2"/>
       </w:pPr>
       <w:bookmarkStart w:id="138" w:name="_Toc422325667"/>
       <w:r>
@@ -41484,7 +41475,7 @@
           <w:lang w:eastAsia="pt-BR"/>
         </w:rPr>
         <w:drawing>
-          <wp:inline distT="0" distB="0" distL="0" distR="0" wp14:anchorId="0D4F1ABA" wp14:editId="2EC10ABE">
+          <wp:inline distT="0" distB="0" distL="0" distR="0">
             <wp:extent cx="5400040" cy="3808730"/>
             <wp:effectExtent l="0" t="0" r="0" b="0"/>
             <wp:docPr id="10" name="Picture 10"/>
@@ -41499,10 +41490,10 @@
                     <pic:cNvPicPr/>
                   </pic:nvPicPr>
                   <pic:blipFill>
-                    <a:blip r:embed="rId18">
+                    <a:blip r:embed="rId17" cstate="print">
                       <a:extLst>
                         <a:ext uri="{28A0092B-C50C-407E-A947-70E740481C1C}">
-                          <a14:useLocalDpi xmlns:a14="http://schemas.microsoft.com/office/drawing/2010/main" val="0"/>
+                          <a14:useLocalDpi xmlns:a14="http://schemas.microsoft.com/office/drawing/2010/main" xmlns:wps="http://schemas.microsoft.com/office/word/2010/wordprocessingShape" xmlns:wpi="http://schemas.microsoft.com/office/word/2010/wordprocessingInk" xmlns:wpg="http://schemas.microsoft.com/office/word/2010/wordprocessingGroup" xmlns:w14="http://schemas.microsoft.com/office/word/2010/wordml" xmlns:w="http://schemas.openxmlformats.org/wordprocessingml/2006/main" xmlns:w10="urn:schemas-microsoft-com:office:word" xmlns:wp14="http://schemas.microsoft.com/office/word/2010/wordprocessingDrawing" xmlns:v="urn:schemas-microsoft-com:vml" xmlns:o="urn:schemas-microsoft-com:office:office" xmlns:mc="http://schemas.openxmlformats.org/markup-compatibility/2006" xmlns:wpc="http://schemas.microsoft.com/office/word/2010/wordprocessingCanvas" xmlns="" val="0"/>
                         </a:ext>
                       </a:extLst>
                     </a:blip>
@@ -41533,7 +41524,7 @@
     </w:p>
     <w:p>
       <w:pPr>
-        <w:pStyle w:val="Heading2"/>
+        <w:pStyle w:val="Ttulo2"/>
       </w:pPr>
       <w:bookmarkStart w:id="139" w:name="_Toc422325668"/>
       <w:r>
@@ -41552,7 +41543,7 @@
           <w:insideH w:val="single" w:sz="4" w:space="0" w:color="auto"/>
           <w:insideV w:val="single" w:sz="4" w:space="0" w:color="auto"/>
         </w:tblBorders>
-        <w:tblLook w:val="04A0" w:firstRow="1" w:lastRow="0" w:firstColumn="1" w:lastColumn="0" w:noHBand="0" w:noVBand="1"/>
+        <w:tblLook w:val="04A0"/>
       </w:tblPr>
       <w:tblGrid>
         <w:gridCol w:w="1944"/>
@@ -41568,7 +41559,7 @@
           </w:tcPr>
           <w:p>
             <w:pPr>
-              <w:pStyle w:val="Heading3"/>
+              <w:pStyle w:val="Ttulo3"/>
             </w:pPr>
             <w:bookmarkStart w:id="140" w:name="_Toc422325669"/>
             <w:r>
@@ -41948,7 +41939,7 @@
           <w:insideH w:val="single" w:sz="4" w:space="0" w:color="auto"/>
           <w:insideV w:val="single" w:sz="4" w:space="0" w:color="auto"/>
         </w:tblBorders>
-        <w:tblLook w:val="04A0" w:firstRow="1" w:lastRow="0" w:firstColumn="1" w:lastColumn="0" w:noHBand="0" w:noVBand="1"/>
+        <w:tblLook w:val="04A0"/>
       </w:tblPr>
       <w:tblGrid>
         <w:gridCol w:w="1944"/>
@@ -41964,7 +41955,7 @@
           </w:tcPr>
           <w:p>
             <w:pPr>
-              <w:pStyle w:val="Heading3"/>
+              <w:pStyle w:val="Ttulo3"/>
             </w:pPr>
             <w:bookmarkStart w:id="141" w:name="_Toc422325670"/>
             <w:r>
@@ -42119,7 +42110,7 @@
           <w:insideH w:val="single" w:sz="4" w:space="0" w:color="auto"/>
           <w:insideV w:val="single" w:sz="4" w:space="0" w:color="auto"/>
         </w:tblBorders>
-        <w:tblLook w:val="04A0" w:firstRow="1" w:lastRow="0" w:firstColumn="1" w:lastColumn="0" w:noHBand="0" w:noVBand="1"/>
+        <w:tblLook w:val="04A0"/>
       </w:tblPr>
       <w:tblGrid>
         <w:gridCol w:w="1944"/>
@@ -42135,7 +42126,7 @@
           </w:tcPr>
           <w:p>
             <w:pPr>
-              <w:pStyle w:val="Heading3"/>
+              <w:pStyle w:val="Ttulo3"/>
             </w:pPr>
             <w:bookmarkStart w:id="142" w:name="_Toc422325671"/>
             <w:r>
@@ -42450,7 +42441,7 @@
           <w:insideH w:val="single" w:sz="4" w:space="0" w:color="auto"/>
           <w:insideV w:val="single" w:sz="4" w:space="0" w:color="auto"/>
         </w:tblBorders>
-        <w:tblLook w:val="04A0" w:firstRow="1" w:lastRow="0" w:firstColumn="1" w:lastColumn="0" w:noHBand="0" w:noVBand="1"/>
+        <w:tblLook w:val="04A0"/>
       </w:tblPr>
       <w:tblGrid>
         <w:gridCol w:w="1944"/>
@@ -42466,7 +42457,7 @@
           </w:tcPr>
           <w:p>
             <w:pPr>
-              <w:pStyle w:val="Heading3"/>
+              <w:pStyle w:val="Ttulo3"/>
             </w:pPr>
             <w:bookmarkStart w:id="143" w:name="_Toc422325672"/>
             <w:r>
@@ -42781,7 +42772,7 @@
           <w:insideH w:val="single" w:sz="4" w:space="0" w:color="auto"/>
           <w:insideV w:val="single" w:sz="4" w:space="0" w:color="auto"/>
         </w:tblBorders>
-        <w:tblLook w:val="04A0" w:firstRow="1" w:lastRow="0" w:firstColumn="1" w:lastColumn="0" w:noHBand="0" w:noVBand="1"/>
+        <w:tblLook w:val="04A0"/>
       </w:tblPr>
       <w:tblGrid>
         <w:gridCol w:w="1944"/>
@@ -42797,7 +42788,7 @@
           </w:tcPr>
           <w:p>
             <w:pPr>
-              <w:pStyle w:val="Heading3"/>
+              <w:pStyle w:val="Ttulo3"/>
             </w:pPr>
             <w:bookmarkStart w:id="144" w:name="_Toc422325673"/>
             <w:r>
@@ -42985,7 +42976,7 @@
           <w:insideH w:val="single" w:sz="4" w:space="0" w:color="auto"/>
           <w:insideV w:val="single" w:sz="4" w:space="0" w:color="auto"/>
         </w:tblBorders>
-        <w:tblLook w:val="04A0" w:firstRow="1" w:lastRow="0" w:firstColumn="1" w:lastColumn="0" w:noHBand="0" w:noVBand="1"/>
+        <w:tblLook w:val="04A0"/>
       </w:tblPr>
       <w:tblGrid>
         <w:gridCol w:w="1944"/>
@@ -43001,7 +42992,7 @@
           </w:tcPr>
           <w:p>
             <w:pPr>
-              <w:pStyle w:val="Heading3"/>
+              <w:pStyle w:val="Ttulo3"/>
             </w:pPr>
             <w:bookmarkStart w:id="145" w:name="_Toc422325674"/>
             <w:r>
@@ -43311,7 +43302,7 @@
     </w:p>
     <w:p>
       <w:pPr>
-        <w:pStyle w:val="Heading1"/>
+        <w:pStyle w:val="Ttulo1"/>
       </w:pPr>
       <w:bookmarkStart w:id="146" w:name="_Toc422325675"/>
       <w:r>
@@ -43322,7 +43313,7 @@
     </w:p>
     <w:p>
       <w:pPr>
-        <w:pStyle w:val="Heading2"/>
+        <w:pStyle w:val="Ttulo2"/>
       </w:pPr>
       <w:bookmarkStart w:id="147" w:name="_Toc422325676"/>
       <w:r>
@@ -43345,7 +43336,7 @@
           <w:lang w:eastAsia="pt-BR"/>
         </w:rPr>
         <w:drawing>
-          <wp:inline distT="0" distB="0" distL="0" distR="0" wp14:anchorId="3EC5E534" wp14:editId="48F6CEFC">
+          <wp:inline distT="0" distB="0" distL="0" distR="0">
             <wp:extent cx="5400040" cy="3691255"/>
             <wp:effectExtent l="0" t="0" r="0" b="0"/>
             <wp:docPr id="16" name="Picture 16"/>
@@ -43360,10 +43351,10 @@
                     <pic:cNvPicPr/>
                   </pic:nvPicPr>
                   <pic:blipFill>
-                    <a:blip r:embed="rId19">
+                    <a:blip r:embed="rId18" cstate="print">
                       <a:extLst>
                         <a:ext uri="{28A0092B-C50C-407E-A947-70E740481C1C}">
-                          <a14:useLocalDpi xmlns:a14="http://schemas.microsoft.com/office/drawing/2010/main" val="0"/>
+                          <a14:useLocalDpi xmlns:a14="http://schemas.microsoft.com/office/drawing/2010/main" xmlns:wps="http://schemas.microsoft.com/office/word/2010/wordprocessingShape" xmlns:wpi="http://schemas.microsoft.com/office/word/2010/wordprocessingInk" xmlns:wpg="http://schemas.microsoft.com/office/word/2010/wordprocessingGroup" xmlns:w14="http://schemas.microsoft.com/office/word/2010/wordml" xmlns:w="http://schemas.openxmlformats.org/wordprocessingml/2006/main" xmlns:w10="urn:schemas-microsoft-com:office:word" xmlns:wp14="http://schemas.microsoft.com/office/word/2010/wordprocessingDrawing" xmlns:v="urn:schemas-microsoft-com:vml" xmlns:o="urn:schemas-microsoft-com:office:office" xmlns:mc="http://schemas.openxmlformats.org/markup-compatibility/2006" xmlns:wpc="http://schemas.microsoft.com/office/word/2010/wordprocessingCanvas" xmlns="" val="0"/>
                         </a:ext>
                       </a:extLst>
                     </a:blip>
@@ -43389,7 +43380,7 @@
     </w:p>
     <w:p>
       <w:pPr>
-        <w:pStyle w:val="Heading2"/>
+        <w:pStyle w:val="Ttulo2"/>
       </w:pPr>
       <w:bookmarkStart w:id="148" w:name="_Toc422325677"/>
       <w:r>
@@ -43409,7 +43400,7 @@
           <w:insideH w:val="single" w:sz="4" w:space="0" w:color="auto"/>
           <w:insideV w:val="single" w:sz="4" w:space="0" w:color="auto"/>
         </w:tblBorders>
-        <w:tblLook w:val="04A0" w:firstRow="1" w:lastRow="0" w:firstColumn="1" w:lastColumn="0" w:noHBand="0" w:noVBand="1"/>
+        <w:tblLook w:val="04A0"/>
       </w:tblPr>
       <w:tblGrid>
         <w:gridCol w:w="1944"/>
@@ -43425,7 +43416,7 @@
           </w:tcPr>
           <w:p>
             <w:pPr>
-              <w:pStyle w:val="Heading3"/>
+              <w:pStyle w:val="Ttulo3"/>
             </w:pPr>
             <w:bookmarkStart w:id="149" w:name="_Toc422325678"/>
             <w:r>
@@ -43826,7 +43817,7 @@
           <w:insideH w:val="single" w:sz="4" w:space="0" w:color="auto"/>
           <w:insideV w:val="single" w:sz="4" w:space="0" w:color="auto"/>
         </w:tblBorders>
-        <w:tblLook w:val="04A0" w:firstRow="1" w:lastRow="0" w:firstColumn="1" w:lastColumn="0" w:noHBand="0" w:noVBand="1"/>
+        <w:tblLook w:val="04A0"/>
       </w:tblPr>
       <w:tblGrid>
         <w:gridCol w:w="1944"/>
@@ -43842,7 +43833,7 @@
           </w:tcPr>
           <w:p>
             <w:pPr>
-              <w:pStyle w:val="Heading3"/>
+              <w:pStyle w:val="Ttulo3"/>
             </w:pPr>
             <w:bookmarkStart w:id="150" w:name="_Toc422325679"/>
             <w:r>
@@ -44093,7 +44084,7 @@
           <w:insideH w:val="single" w:sz="4" w:space="0" w:color="auto"/>
           <w:insideV w:val="single" w:sz="4" w:space="0" w:color="auto"/>
         </w:tblBorders>
-        <w:tblLook w:val="04A0" w:firstRow="1" w:lastRow="0" w:firstColumn="1" w:lastColumn="0" w:noHBand="0" w:noVBand="1"/>
+        <w:tblLook w:val="04A0"/>
       </w:tblPr>
       <w:tblGrid>
         <w:gridCol w:w="1944"/>
@@ -44109,7 +44100,7 @@
           </w:tcPr>
           <w:p>
             <w:pPr>
-              <w:pStyle w:val="Heading3"/>
+              <w:pStyle w:val="Ttulo3"/>
             </w:pPr>
             <w:bookmarkStart w:id="151" w:name="_Toc422325680"/>
             <w:r>
@@ -44693,7 +44684,7 @@
           <w:insideH w:val="single" w:sz="4" w:space="0" w:color="auto"/>
           <w:insideV w:val="single" w:sz="4" w:space="0" w:color="auto"/>
         </w:tblBorders>
-        <w:tblLook w:val="04A0" w:firstRow="1" w:lastRow="0" w:firstColumn="1" w:lastColumn="0" w:noHBand="0" w:noVBand="1"/>
+        <w:tblLook w:val="04A0"/>
       </w:tblPr>
       <w:tblGrid>
         <w:gridCol w:w="1944"/>
@@ -44709,7 +44700,7 @@
           </w:tcPr>
           <w:p>
             <w:pPr>
-              <w:pStyle w:val="Heading3"/>
+              <w:pStyle w:val="Ttulo3"/>
             </w:pPr>
             <w:bookmarkStart w:id="152" w:name="_Toc422325681"/>
             <w:r>
@@ -44928,7 +44919,7 @@
     </w:tbl>
     <w:p>
       <w:pPr>
-        <w:pStyle w:val="Heading3"/>
+        <w:pStyle w:val="Ttulo3"/>
       </w:pPr>
     </w:p>
     <w:p/>
@@ -44943,7 +44934,7 @@
 </file>
 
 <file path=word/numbering.xml><?xml version="1.0" encoding="utf-8"?>
-<w:numbering xmlns:wpc="http://schemas.microsoft.com/office/word/2010/wordprocessingCanvas" xmlns:mc="http://schemas.openxmlformats.org/markup-compatibility/2006" xmlns:o="urn:schemas-microsoft-com:office:office" xmlns:r="http://schemas.openxmlformats.org/officeDocument/2006/relationships" xmlns:m="http://schemas.openxmlformats.org/officeDocument/2006/math" xmlns:v="urn:schemas-microsoft-com:vml" xmlns:wp14="http://schemas.microsoft.com/office/word/2010/wordprocessingDrawing" xmlns:wp="http://schemas.openxmlformats.org/drawingml/2006/wordprocessingDrawing" xmlns:w10="urn:schemas-microsoft-com:office:word" xmlns:w="http://schemas.openxmlformats.org/wordprocessingml/2006/main" xmlns:w14="http://schemas.microsoft.com/office/word/2010/wordml" xmlns:wpg="http://schemas.microsoft.com/office/word/2010/wordprocessingGroup" xmlns:wpi="http://schemas.microsoft.com/office/word/2010/wordprocessingInk" xmlns:wne="http://schemas.microsoft.com/office/word/2006/wordml" xmlns:wps="http://schemas.microsoft.com/office/word/2010/wordprocessingShape" mc:Ignorable="w14 wp14">
+<w:numbering xmlns:ve="http://schemas.openxmlformats.org/markup-compatibility/2006" xmlns:o="urn:schemas-microsoft-com:office:office" xmlns:r="http://schemas.openxmlformats.org/officeDocument/2006/relationships" xmlns:m="http://schemas.openxmlformats.org/officeDocument/2006/math" xmlns:v="urn:schemas-microsoft-com:vml" xmlns:wp="http://schemas.openxmlformats.org/drawingml/2006/wordprocessingDrawing" xmlns:w10="urn:schemas-microsoft-com:office:word" xmlns:w="http://schemas.openxmlformats.org/wordprocessingml/2006/main" xmlns:wne="http://schemas.microsoft.com/office/word/2006/wordml">
   <w:abstractNum w:abstractNumId="0">
     <w:nsid w:val="53897E31"/>
     <w:multiLevelType w:val="hybridMultilevel"/>
@@ -45039,7 +45030,7 @@
 </file>
 
 <file path=word/styles.xml><?xml version="1.0" encoding="utf-8"?>
-<w:styles xmlns:mc="http://schemas.openxmlformats.org/markup-compatibility/2006" xmlns:r="http://schemas.openxmlformats.org/officeDocument/2006/relationships" xmlns:w="http://schemas.openxmlformats.org/wordprocessingml/2006/main" xmlns:w14="http://schemas.microsoft.com/office/word/2010/wordml" mc:Ignorable="w14">
+<w:styles xmlns:r="http://schemas.openxmlformats.org/officeDocument/2006/relationships" xmlns:w="http://schemas.openxmlformats.org/wordprocessingml/2006/main">
   <w:docDefaults>
     <w:rPrDefault>
       <w:rPr>
@@ -45199,11 +45190,11 @@
     <w:qFormat/>
     <w:rsid w:val="007F2718"/>
   </w:style>
-  <w:style w:type="paragraph" w:styleId="Heading1">
+  <w:style w:type="paragraph" w:styleId="Ttulo1">
     <w:name w:val="heading 1"/>
     <w:basedOn w:val="Normal"/>
     <w:next w:val="Normal"/>
-    <w:link w:val="Heading1Char"/>
+    <w:link w:val="Ttulo1Char"/>
     <w:uiPriority w:val="9"/>
     <w:qFormat/>
     <w:rsid w:val="004A3676"/>
@@ -45222,11 +45213,11 @@
       <w:szCs w:val="28"/>
     </w:rPr>
   </w:style>
-  <w:style w:type="paragraph" w:styleId="Heading2">
+  <w:style w:type="paragraph" w:styleId="Ttulo2">
     <w:name w:val="heading 2"/>
     <w:basedOn w:val="Normal"/>
     <w:next w:val="Normal"/>
-    <w:link w:val="Heading2Char"/>
+    <w:link w:val="Ttulo2Char"/>
     <w:uiPriority w:val="9"/>
     <w:unhideWhenUsed/>
     <w:qFormat/>
@@ -45246,11 +45237,11 @@
       <w:szCs w:val="26"/>
     </w:rPr>
   </w:style>
-  <w:style w:type="paragraph" w:styleId="Heading3">
+  <w:style w:type="paragraph" w:styleId="Ttulo3">
     <w:name w:val="heading 3"/>
     <w:basedOn w:val="Normal"/>
     <w:next w:val="Normal"/>
-    <w:link w:val="Heading3Char"/>
+    <w:link w:val="Ttulo3Char"/>
     <w:uiPriority w:val="9"/>
     <w:unhideWhenUsed/>
     <w:qFormat/>
@@ -45268,17 +45259,18 @@
       <w:color w:val="4F81BD" w:themeColor="accent1"/>
     </w:rPr>
   </w:style>
-  <w:style w:type="character" w:default="1" w:styleId="DefaultParagraphFont">
+  <w:style w:type="character" w:default="1" w:styleId="Fontepargpadro">
     <w:name w:val="Default Paragraph Font"/>
     <w:uiPriority w:val="1"/>
     <w:semiHidden/>
     <w:unhideWhenUsed/>
   </w:style>
-  <w:style w:type="table" w:default="1" w:styleId="TableNormal">
+  <w:style w:type="table" w:default="1" w:styleId="Tabelanormal">
     <w:name w:val="Normal Table"/>
     <w:uiPriority w:val="99"/>
     <w:semiHidden/>
     <w:unhideWhenUsed/>
+    <w:qFormat/>
     <w:tblPr>
       <w:tblInd w:w="0" w:type="dxa"/>
       <w:tblCellMar>
@@ -45289,16 +45281,16 @@
       </w:tblCellMar>
     </w:tblPr>
   </w:style>
-  <w:style w:type="numbering" w:default="1" w:styleId="NoList">
+  <w:style w:type="numbering" w:default="1" w:styleId="Semlista">
     <w:name w:val="No List"/>
     <w:uiPriority w:val="99"/>
     <w:semiHidden/>
     <w:unhideWhenUsed/>
   </w:style>
-  <w:style w:type="character" w:customStyle="1" w:styleId="Heading1Char">
-    <w:name w:val="Heading 1 Char"/>
-    <w:basedOn w:val="DefaultParagraphFont"/>
-    <w:link w:val="Heading1"/>
+  <w:style w:type="character" w:customStyle="1" w:styleId="Ttulo1Char">
+    <w:name w:val="Título 1 Char"/>
+    <w:basedOn w:val="Fontepargpadro"/>
+    <w:link w:val="Ttulo1"/>
     <w:uiPriority w:val="9"/>
     <w:rsid w:val="004A3676"/>
     <w:rPr>
@@ -45310,10 +45302,10 @@
       <w:szCs w:val="28"/>
     </w:rPr>
   </w:style>
-  <w:style w:type="character" w:customStyle="1" w:styleId="Heading2Char">
-    <w:name w:val="Heading 2 Char"/>
-    <w:basedOn w:val="DefaultParagraphFont"/>
-    <w:link w:val="Heading2"/>
+  <w:style w:type="character" w:customStyle="1" w:styleId="Ttulo2Char">
+    <w:name w:val="Título 2 Char"/>
+    <w:basedOn w:val="Fontepargpadro"/>
+    <w:link w:val="Ttulo2"/>
     <w:uiPriority w:val="9"/>
     <w:rsid w:val="004A3676"/>
     <w:rPr>
@@ -45325,10 +45317,10 @@
       <w:szCs w:val="26"/>
     </w:rPr>
   </w:style>
-  <w:style w:type="character" w:customStyle="1" w:styleId="Heading3Char">
-    <w:name w:val="Heading 3 Char"/>
-    <w:basedOn w:val="DefaultParagraphFont"/>
-    <w:link w:val="Heading3"/>
+  <w:style w:type="character" w:customStyle="1" w:styleId="Ttulo3Char">
+    <w:name w:val="Título 3 Char"/>
+    <w:basedOn w:val="Fontepargpadro"/>
+    <w:link w:val="Ttulo3"/>
     <w:uiPriority w:val="9"/>
     <w:rsid w:val="003E0711"/>
     <w:rPr>
@@ -45338,15 +45330,16 @@
       <w:color w:val="4F81BD" w:themeColor="accent1"/>
     </w:rPr>
   </w:style>
-  <w:style w:type="table" w:styleId="TableGrid">
+  <w:style w:type="table" w:styleId="Tabelacomgrade">
     <w:name w:val="Table Grid"/>
-    <w:basedOn w:val="TableNormal"/>
+    <w:basedOn w:val="Tabelanormal"/>
     <w:uiPriority w:val="59"/>
     <w:rsid w:val="004A3676"/>
     <w:pPr>
       <w:spacing w:after="0" w:line="240" w:lineRule="auto"/>
     </w:pPr>
     <w:tblPr>
+      <w:tblInd w:w="0" w:type="dxa"/>
       <w:tblBorders>
         <w:top w:val="single" w:sz="4" w:space="0" w:color="auto"/>
         <w:left w:val="single" w:sz="4" w:space="0" w:color="auto"/>
@@ -45355,12 +45348,18 @@
         <w:insideH w:val="single" w:sz="4" w:space="0" w:color="auto"/>
         <w:insideV w:val="single" w:sz="4" w:space="0" w:color="auto"/>
       </w:tblBorders>
+      <w:tblCellMar>
+        <w:top w:w="0" w:type="dxa"/>
+        <w:left w:w="108" w:type="dxa"/>
+        <w:bottom w:w="0" w:type="dxa"/>
+        <w:right w:w="108" w:type="dxa"/>
+      </w:tblCellMar>
     </w:tblPr>
   </w:style>
-  <w:style w:type="paragraph" w:styleId="BalloonText">
+  <w:style w:type="paragraph" w:styleId="Textodebalo">
     <w:name w:val="Balloon Text"/>
     <w:basedOn w:val="Normal"/>
-    <w:link w:val="BalloonTextChar"/>
+    <w:link w:val="TextodebaloChar"/>
     <w:uiPriority w:val="99"/>
     <w:semiHidden/>
     <w:unhideWhenUsed/>
@@ -45374,10 +45373,10 @@
       <w:szCs w:val="16"/>
     </w:rPr>
   </w:style>
-  <w:style w:type="character" w:customStyle="1" w:styleId="BalloonTextChar">
-    <w:name w:val="Balloon Text Char"/>
-    <w:basedOn w:val="DefaultParagraphFont"/>
-    <w:link w:val="BalloonText"/>
+  <w:style w:type="character" w:customStyle="1" w:styleId="TextodebaloChar">
+    <w:name w:val="Texto de balão Char"/>
+    <w:basedOn w:val="Fontepargpadro"/>
+    <w:link w:val="Textodebalo"/>
     <w:uiPriority w:val="99"/>
     <w:semiHidden/>
     <w:rsid w:val="004D262F"/>
@@ -45387,7 +45386,7 @@
       <w:szCs w:val="16"/>
     </w:rPr>
   </w:style>
-  <w:style w:type="paragraph" w:styleId="ListParagraph">
+  <w:style w:type="paragraph" w:styleId="PargrafodaLista">
     <w:name w:val="List Paragraph"/>
     <w:basedOn w:val="Normal"/>
     <w:uiPriority w:val="34"/>
@@ -45398,9 +45397,9 @@
       <w:contextualSpacing/>
     </w:pPr>
   </w:style>
-  <w:style w:type="paragraph" w:styleId="TOCHeading">
+  <w:style w:type="paragraph" w:styleId="CabealhodoSumrio">
     <w:name w:val="TOC Heading"/>
-    <w:basedOn w:val="Heading1"/>
+    <w:basedOn w:val="Ttulo1"/>
     <w:next w:val="Normal"/>
     <w:uiPriority w:val="39"/>
     <w:semiHidden/>
@@ -45414,7 +45413,7 @@
       <w:lang w:val="en-US" w:eastAsia="ja-JP"/>
     </w:rPr>
   </w:style>
-  <w:style w:type="paragraph" w:styleId="TOC1">
+  <w:style w:type="paragraph" w:styleId="Sumrio1">
     <w:name w:val="toc 1"/>
     <w:basedOn w:val="Normal"/>
     <w:next w:val="Normal"/>
@@ -45426,7 +45425,7 @@
       <w:spacing w:after="100"/>
     </w:pPr>
   </w:style>
-  <w:style w:type="paragraph" w:styleId="TOC2">
+  <w:style w:type="paragraph" w:styleId="Sumrio2">
     <w:name w:val="toc 2"/>
     <w:basedOn w:val="Normal"/>
     <w:next w:val="Normal"/>
@@ -45441,7 +45440,7 @@
   </w:style>
   <w:style w:type="character" w:styleId="Hyperlink">
     <w:name w:val="Hyperlink"/>
-    <w:basedOn w:val="DefaultParagraphFont"/>
+    <w:basedOn w:val="Fontepargpadro"/>
     <w:uiPriority w:val="99"/>
     <w:unhideWhenUsed/>
     <w:rsid w:val="003506F7"/>
@@ -45450,7 +45449,7 @@
       <w:u w:val="single"/>
     </w:rPr>
   </w:style>
-  <w:style w:type="paragraph" w:styleId="TOC3">
+  <w:style w:type="paragraph" w:styleId="Sumrio3">
     <w:name w:val="toc 3"/>
     <w:basedOn w:val="Normal"/>
     <w:next w:val="Normal"/>
@@ -45463,7 +45462,7 @@
       <w:ind w:left="440"/>
     </w:pPr>
   </w:style>
-  <w:style w:type="paragraph" w:styleId="TOC4">
+  <w:style w:type="paragraph" w:styleId="Sumrio4">
     <w:name w:val="toc 4"/>
     <w:basedOn w:val="Normal"/>
     <w:next w:val="Normal"/>
@@ -45480,7 +45479,7 @@
       <w:lang w:eastAsia="pt-BR"/>
     </w:rPr>
   </w:style>
-  <w:style w:type="paragraph" w:styleId="TOC5">
+  <w:style w:type="paragraph" w:styleId="Sumrio5">
     <w:name w:val="toc 5"/>
     <w:basedOn w:val="Normal"/>
     <w:next w:val="Normal"/>
@@ -45497,7 +45496,7 @@
       <w:lang w:eastAsia="pt-BR"/>
     </w:rPr>
   </w:style>
-  <w:style w:type="paragraph" w:styleId="TOC6">
+  <w:style w:type="paragraph" w:styleId="Sumrio6">
     <w:name w:val="toc 6"/>
     <w:basedOn w:val="Normal"/>
     <w:next w:val="Normal"/>
@@ -45514,7 +45513,7 @@
       <w:lang w:eastAsia="pt-BR"/>
     </w:rPr>
   </w:style>
-  <w:style w:type="paragraph" w:styleId="TOC7">
+  <w:style w:type="paragraph" w:styleId="Sumrio7">
     <w:name w:val="toc 7"/>
     <w:basedOn w:val="Normal"/>
     <w:next w:val="Normal"/>
@@ -45531,7 +45530,7 @@
       <w:lang w:eastAsia="pt-BR"/>
     </w:rPr>
   </w:style>
-  <w:style w:type="paragraph" w:styleId="TOC8">
+  <w:style w:type="paragraph" w:styleId="Sumrio8">
     <w:name w:val="toc 8"/>
     <w:basedOn w:val="Normal"/>
     <w:next w:val="Normal"/>
@@ -45548,7 +45547,7 @@
       <w:lang w:eastAsia="pt-BR"/>
     </w:rPr>
   </w:style>
-  <w:style w:type="paragraph" w:styleId="TOC9">
+  <w:style w:type="paragraph" w:styleId="Sumrio9">
     <w:name w:val="toc 9"/>
     <w:basedOn w:val="Normal"/>
     <w:next w:val="Normal"/>
@@ -46237,7 +46236,7 @@
 </file>
 
 <file path=customXml/itemProps1.xml><?xml version="1.0" encoding="utf-8"?>
-<ds:datastoreItem xmlns:ds="http://schemas.openxmlformats.org/officeDocument/2006/customXml" ds:itemID="{D1E7DD3D-4FAF-4B01-BF48-A43B0EDDA6F8}">
+<ds:datastoreItem xmlns:ds="http://schemas.openxmlformats.org/officeDocument/2006/customXml" ds:itemID="{A06D26E6-0DA6-4DD4-BF83-11C2943A2E31}">
   <ds:schemaRefs>
     <ds:schemaRef ds:uri="http://schemas.openxmlformats.org/officeDocument/2006/bibliography"/>
   </ds:schemaRefs>

</xml_diff>